<commit_message>
finish journal and thesis
</commit_message>
<xml_diff>
--- a/ME/Pengujian Usability Aplikasi Sans Mitra.docx
+++ b/ME/Pengujian Usability Aplikasi Sans Mitra.docx
@@ -13,6 +13,7 @@
           <w:lang w:val="en-US"/>
         </w:rPr>
       </w:pPr>
+      <w:proofErr w:type="spellStart"/>
       <w:r>
         <w:rPr>
           <w:b/>
@@ -21,7 +22,40 @@
           <w:szCs w:val="32"/>
           <w:lang w:val="en-US"/>
         </w:rPr>
-        <w:t>Pengujian Usability Aplikasi Sans</w:t>
+        <w:t>Pengujian</w:t>
+      </w:r>
+      <w:proofErr w:type="spellEnd"/>
+      <w:r>
+        <w:rPr>
+          <w:b/>
+          <w:bCs/>
+          <w:sz w:val="32"/>
+          <w:szCs w:val="32"/>
+          <w:lang w:val="en-US"/>
+        </w:rPr>
+        <w:t xml:space="preserve"> Usability </w:t>
+      </w:r>
+      <w:proofErr w:type="spellStart"/>
+      <w:r>
+        <w:rPr>
+          <w:b/>
+          <w:bCs/>
+          <w:sz w:val="32"/>
+          <w:szCs w:val="32"/>
+          <w:lang w:val="en-US"/>
+        </w:rPr>
+        <w:t>Aplikasi</w:t>
+      </w:r>
+      <w:proofErr w:type="spellEnd"/>
+      <w:r>
+        <w:rPr>
+          <w:b/>
+          <w:bCs/>
+          <w:sz w:val="32"/>
+          <w:szCs w:val="32"/>
+          <w:lang w:val="en-US"/>
+        </w:rPr>
+        <w:t xml:space="preserve"> Sans</w:t>
       </w:r>
       <w:r>
         <w:rPr>
@@ -40,11 +74,19 @@
           <w:b/>
         </w:rPr>
       </w:pPr>
+      <w:proofErr w:type="spellStart"/>
       <w:r>
         <w:rPr>
           <w:b/>
         </w:rPr>
-        <w:t xml:space="preserve">Bagian </w:t>
+        <w:t>Bagian</w:t>
+      </w:r>
+      <w:proofErr w:type="spellEnd"/>
+      <w:r>
+        <w:rPr>
+          <w:b/>
+        </w:rPr>
+        <w:t xml:space="preserve"> </w:t>
       </w:r>
       <w:r>
         <w:rPr>
@@ -56,13 +98,104 @@
         <w:rPr>
           <w:b/>
         </w:rPr>
-        <w:t>. Pengujian Prototype</w:t>
+        <w:t xml:space="preserve">. </w:t>
+      </w:r>
+      <w:proofErr w:type="spellStart"/>
+      <w:r>
+        <w:rPr>
+          <w:b/>
+        </w:rPr>
+        <w:t>Pengujian</w:t>
+      </w:r>
+      <w:proofErr w:type="spellEnd"/>
+      <w:r>
+        <w:rPr>
+          <w:b/>
+        </w:rPr>
+        <w:t xml:space="preserve"> Prototype</w:t>
       </w:r>
     </w:p>
     <w:p>
       <w:r>
-        <w:t>Pada bagian ini anda diminta menguji aplikasi berdasarkan panduan yang telah disiapkan</w:t>
-      </w:r>
+        <w:t xml:space="preserve">Pada </w:t>
+      </w:r>
+      <w:proofErr w:type="spellStart"/>
+      <w:r>
+        <w:t>bagian</w:t>
+      </w:r>
+      <w:proofErr w:type="spellEnd"/>
+      <w:r>
+        <w:t xml:space="preserve"> </w:t>
+      </w:r>
+      <w:proofErr w:type="spellStart"/>
+      <w:r>
+        <w:t>ini</w:t>
+      </w:r>
+      <w:proofErr w:type="spellEnd"/>
+      <w:r>
+        <w:t xml:space="preserve"> </w:t>
+      </w:r>
+      <w:proofErr w:type="spellStart"/>
+      <w:r>
+        <w:t>anda</w:t>
+      </w:r>
+      <w:proofErr w:type="spellEnd"/>
+      <w:r>
+        <w:t xml:space="preserve"> </w:t>
+      </w:r>
+      <w:proofErr w:type="spellStart"/>
+      <w:r>
+        <w:t>diminta</w:t>
+      </w:r>
+      <w:proofErr w:type="spellEnd"/>
+      <w:r>
+        <w:t xml:space="preserve"> </w:t>
+      </w:r>
+      <w:proofErr w:type="spellStart"/>
+      <w:r>
+        <w:t>menguji</w:t>
+      </w:r>
+      <w:proofErr w:type="spellEnd"/>
+      <w:r>
+        <w:t xml:space="preserve"> </w:t>
+      </w:r>
+      <w:proofErr w:type="spellStart"/>
+      <w:r>
+        <w:t>aplikasi</w:t>
+      </w:r>
+      <w:proofErr w:type="spellEnd"/>
+      <w:r>
+        <w:t xml:space="preserve"> </w:t>
+      </w:r>
+      <w:proofErr w:type="spellStart"/>
+      <w:r>
+        <w:t>berdasarkan</w:t>
+      </w:r>
+      <w:proofErr w:type="spellEnd"/>
+      <w:r>
+        <w:t xml:space="preserve"> </w:t>
+      </w:r>
+      <w:proofErr w:type="spellStart"/>
+      <w:r>
+        <w:t>panduan</w:t>
+      </w:r>
+      <w:proofErr w:type="spellEnd"/>
+      <w:r>
+        <w:t xml:space="preserve"> yang </w:t>
+      </w:r>
+      <w:proofErr w:type="spellStart"/>
+      <w:r>
+        <w:t>telah</w:t>
+      </w:r>
+      <w:proofErr w:type="spellEnd"/>
+      <w:r>
+        <w:t xml:space="preserve"> </w:t>
+      </w:r>
+      <w:proofErr w:type="spellStart"/>
+      <w:r>
+        <w:t>disiapkan</w:t>
+      </w:r>
+      <w:proofErr w:type="spellEnd"/>
     </w:p>
     <w:p>
       <w:r>
@@ -77,9 +210,51 @@
           <w:numId w:val="7"/>
         </w:numPr>
       </w:pPr>
-      <w:r>
-        <w:t>Menginputkan email dan password restoran Wong Solo yang sudah terdaftar dalam aplikasi</w:t>
-      </w:r>
+      <w:proofErr w:type="spellStart"/>
+      <w:r>
+        <w:t>Menginputkan</w:t>
+      </w:r>
+      <w:proofErr w:type="spellEnd"/>
+      <w:r>
+        <w:t xml:space="preserve"> email dan password </w:t>
+      </w:r>
+      <w:proofErr w:type="spellStart"/>
+      <w:r>
+        <w:t>restoran</w:t>
+      </w:r>
+      <w:proofErr w:type="spellEnd"/>
+      <w:r>
+        <w:t xml:space="preserve"> Wong Solo yang </w:t>
+      </w:r>
+      <w:proofErr w:type="spellStart"/>
+      <w:r>
+        <w:t>sudah</w:t>
+      </w:r>
+      <w:proofErr w:type="spellEnd"/>
+      <w:r>
+        <w:t xml:space="preserve"> </w:t>
+      </w:r>
+      <w:proofErr w:type="spellStart"/>
+      <w:r>
+        <w:t>terdaftar</w:t>
+      </w:r>
+      <w:proofErr w:type="spellEnd"/>
+      <w:r>
+        <w:t xml:space="preserve"> </w:t>
+      </w:r>
+      <w:proofErr w:type="spellStart"/>
+      <w:r>
+        <w:t>dalam</w:t>
+      </w:r>
+      <w:proofErr w:type="spellEnd"/>
+      <w:r>
+        <w:t xml:space="preserve"> </w:t>
+      </w:r>
+      <w:proofErr w:type="spellStart"/>
+      <w:r>
+        <w:t>aplikasi</w:t>
+      </w:r>
+      <w:proofErr w:type="spellEnd"/>
     </w:p>
     <w:p>
       <w:pPr>
@@ -89,8 +264,21 @@
           <w:numId w:val="7"/>
         </w:numPr>
       </w:pPr>
-      <w:r>
-        <w:t>Menekan tombol “Sign in”</w:t>
+      <w:proofErr w:type="spellStart"/>
+      <w:r>
+        <w:t>Menekan</w:t>
+      </w:r>
+      <w:proofErr w:type="spellEnd"/>
+      <w:r>
+        <w:t xml:space="preserve"> </w:t>
+      </w:r>
+      <w:proofErr w:type="spellStart"/>
+      <w:r>
+        <w:t>tombol</w:t>
+      </w:r>
+      <w:proofErr w:type="spellEnd"/>
+      <w:r>
+        <w:t xml:space="preserve"> “Sign in”</w:t>
       </w:r>
     </w:p>
     <w:p>
@@ -100,8 +288,29 @@
     </w:p>
     <w:p>
       <w:r>
-        <w:t>Task 2: Mengelola pesanan pelanggan</w:t>
-      </w:r>
+        <w:t xml:space="preserve">Task 2: </w:t>
+      </w:r>
+      <w:proofErr w:type="spellStart"/>
+      <w:r>
+        <w:t>Mengelola</w:t>
+      </w:r>
+      <w:proofErr w:type="spellEnd"/>
+      <w:r>
+        <w:t xml:space="preserve"> </w:t>
+      </w:r>
+      <w:proofErr w:type="spellStart"/>
+      <w:r>
+        <w:t>pesanan</w:t>
+      </w:r>
+      <w:proofErr w:type="spellEnd"/>
+      <w:r>
+        <w:t xml:space="preserve"> </w:t>
+      </w:r>
+      <w:proofErr w:type="spellStart"/>
+      <w:r>
+        <w:t>pelanggan</w:t>
+      </w:r>
+      <w:proofErr w:type="spellEnd"/>
     </w:p>
     <w:p>
       <w:pPr>
@@ -112,9 +321,35 @@
         </w:numPr>
         <w:ind w:left="709"/>
       </w:pPr>
-      <w:r>
-        <w:t>Menekan tombol OrderList pada navigasi</w:t>
-      </w:r>
+      <w:proofErr w:type="spellStart"/>
+      <w:r>
+        <w:t>Menekan</w:t>
+      </w:r>
+      <w:proofErr w:type="spellEnd"/>
+      <w:r>
+        <w:t xml:space="preserve"> </w:t>
+      </w:r>
+      <w:proofErr w:type="spellStart"/>
+      <w:r>
+        <w:t>tombol</w:t>
+      </w:r>
+      <w:proofErr w:type="spellEnd"/>
+      <w:r>
+        <w:t xml:space="preserve"> </w:t>
+      </w:r>
+      <w:proofErr w:type="spellStart"/>
+      <w:r>
+        <w:t>OrderList</w:t>
+      </w:r>
+      <w:proofErr w:type="spellEnd"/>
+      <w:r>
+        <w:t xml:space="preserve"> pada </w:t>
+      </w:r>
+      <w:proofErr w:type="spellStart"/>
+      <w:r>
+        <w:t>navigasi</w:t>
+      </w:r>
+      <w:proofErr w:type="spellEnd"/>
     </w:p>
     <w:p>
       <w:pPr>
@@ -125,8 +360,37 @@
         </w:numPr>
         <w:ind w:left="709"/>
       </w:pPr>
-      <w:r>
-        <w:t>Memilih pesanan yang ingin diproses pada “Inline Order”</w:t>
+      <w:proofErr w:type="spellStart"/>
+      <w:r>
+        <w:t>Memilih</w:t>
+      </w:r>
+      <w:proofErr w:type="spellEnd"/>
+      <w:r>
+        <w:t xml:space="preserve"> </w:t>
+      </w:r>
+      <w:proofErr w:type="spellStart"/>
+      <w:r>
+        <w:t>pesanan</w:t>
+      </w:r>
+      <w:proofErr w:type="spellEnd"/>
+      <w:r>
+        <w:t xml:space="preserve"> yang </w:t>
+      </w:r>
+      <w:proofErr w:type="spellStart"/>
+      <w:r>
+        <w:t>ingin</w:t>
+      </w:r>
+      <w:proofErr w:type="spellEnd"/>
+      <w:r>
+        <w:t xml:space="preserve"> </w:t>
+      </w:r>
+      <w:proofErr w:type="spellStart"/>
+      <w:r>
+        <w:t>diproses</w:t>
+      </w:r>
+      <w:proofErr w:type="spellEnd"/>
+      <w:r>
+        <w:t xml:space="preserve"> pada “Inline Order”</w:t>
       </w:r>
     </w:p>
     <w:p>
@@ -138,8 +402,29 @@
         </w:numPr>
         <w:ind w:left="709"/>
       </w:pPr>
-      <w:r>
-        <w:t xml:space="preserve">Memastikan pesanan pelanggan </w:t>
+      <w:proofErr w:type="spellStart"/>
+      <w:r>
+        <w:t>Memastikan</w:t>
+      </w:r>
+      <w:proofErr w:type="spellEnd"/>
+      <w:r>
+        <w:t xml:space="preserve"> </w:t>
+      </w:r>
+      <w:proofErr w:type="spellStart"/>
+      <w:r>
+        <w:t>pesanan</w:t>
+      </w:r>
+      <w:proofErr w:type="spellEnd"/>
+      <w:r>
+        <w:t xml:space="preserve"> </w:t>
+      </w:r>
+      <w:proofErr w:type="spellStart"/>
+      <w:r>
+        <w:t>pelanggan</w:t>
+      </w:r>
+      <w:proofErr w:type="spellEnd"/>
+      <w:r>
+        <w:t xml:space="preserve"> </w:t>
       </w:r>
     </w:p>
     <w:p>
@@ -151,8 +436,21 @@
         </w:numPr>
         <w:ind w:left="709"/>
       </w:pPr>
-      <w:r>
-        <w:t>Menekan tombol “Process Order”</w:t>
+      <w:proofErr w:type="spellStart"/>
+      <w:r>
+        <w:t>Menekan</w:t>
+      </w:r>
+      <w:proofErr w:type="spellEnd"/>
+      <w:r>
+        <w:t xml:space="preserve"> </w:t>
+      </w:r>
+      <w:proofErr w:type="spellStart"/>
+      <w:r>
+        <w:t>tombol</w:t>
+      </w:r>
+      <w:proofErr w:type="spellEnd"/>
+      <w:r>
+        <w:t xml:space="preserve"> “Process Order”</w:t>
       </w:r>
     </w:p>
     <w:p>
@@ -164,8 +462,53 @@
         </w:numPr>
         <w:ind w:left="709"/>
       </w:pPr>
-      <w:r>
-        <w:t xml:space="preserve">Memilih pesanan yang ingin diubah statusnya menjadi completed pada daftar “Process Order” </w:t>
+      <w:proofErr w:type="spellStart"/>
+      <w:r>
+        <w:t>Memilih</w:t>
+      </w:r>
+      <w:proofErr w:type="spellEnd"/>
+      <w:r>
+        <w:t xml:space="preserve"> </w:t>
+      </w:r>
+      <w:proofErr w:type="spellStart"/>
+      <w:r>
+        <w:t>pesanan</w:t>
+      </w:r>
+      <w:proofErr w:type="spellEnd"/>
+      <w:r>
+        <w:t xml:space="preserve"> yang </w:t>
+      </w:r>
+      <w:proofErr w:type="spellStart"/>
+      <w:r>
+        <w:t>ingin</w:t>
+      </w:r>
+      <w:proofErr w:type="spellEnd"/>
+      <w:r>
+        <w:t xml:space="preserve"> </w:t>
+      </w:r>
+      <w:proofErr w:type="spellStart"/>
+      <w:r>
+        <w:t>diubah</w:t>
+      </w:r>
+      <w:proofErr w:type="spellEnd"/>
+      <w:r>
+        <w:t xml:space="preserve"> </w:t>
+      </w:r>
+      <w:proofErr w:type="spellStart"/>
+      <w:r>
+        <w:t>statusnya</w:t>
+      </w:r>
+      <w:proofErr w:type="spellEnd"/>
+      <w:r>
+        <w:t xml:space="preserve"> </w:t>
+      </w:r>
+      <w:proofErr w:type="spellStart"/>
+      <w:r>
+        <w:t>menjadi</w:t>
+      </w:r>
+      <w:proofErr w:type="spellEnd"/>
+      <w:r>
+        <w:t xml:space="preserve"> completed pada daftar “Process Order” </w:t>
       </w:r>
     </w:p>
     <w:p>
@@ -177,8 +520,21 @@
         </w:numPr>
         <w:ind w:left="709"/>
       </w:pPr>
-      <w:r>
-        <w:t>Menekan tombol “Complete Order”</w:t>
+      <w:proofErr w:type="spellStart"/>
+      <w:r>
+        <w:t>Menekan</w:t>
+      </w:r>
+      <w:proofErr w:type="spellEnd"/>
+      <w:r>
+        <w:t xml:space="preserve"> </w:t>
+      </w:r>
+      <w:proofErr w:type="spellStart"/>
+      <w:r>
+        <w:t>tombol</w:t>
+      </w:r>
+      <w:proofErr w:type="spellEnd"/>
+      <w:r>
+        <w:t xml:space="preserve"> “Complete Order”</w:t>
       </w:r>
     </w:p>
     <w:p>
@@ -190,9 +546,59 @@
         </w:numPr>
         <w:ind w:left="709"/>
       </w:pPr>
-      <w:r>
-        <w:t>Memilih pesanan yang sudah selesai untuk dilihat detailnya</w:t>
-      </w:r>
+      <w:proofErr w:type="spellStart"/>
+      <w:r>
+        <w:t>Memilih</w:t>
+      </w:r>
+      <w:proofErr w:type="spellEnd"/>
+      <w:r>
+        <w:t xml:space="preserve"> </w:t>
+      </w:r>
+      <w:proofErr w:type="spellStart"/>
+      <w:r>
+        <w:t>pesanan</w:t>
+      </w:r>
+      <w:proofErr w:type="spellEnd"/>
+      <w:r>
+        <w:t xml:space="preserve"> yang </w:t>
+      </w:r>
+      <w:proofErr w:type="spellStart"/>
+      <w:r>
+        <w:t>sudah</w:t>
+      </w:r>
+      <w:proofErr w:type="spellEnd"/>
+      <w:r>
+        <w:t xml:space="preserve"> </w:t>
+      </w:r>
+      <w:proofErr w:type="spellStart"/>
+      <w:r>
+        <w:t>selesai</w:t>
+      </w:r>
+      <w:proofErr w:type="spellEnd"/>
+      <w:r>
+        <w:t xml:space="preserve"> </w:t>
+      </w:r>
+      <w:proofErr w:type="spellStart"/>
+      <w:r>
+        <w:t>untuk</w:t>
+      </w:r>
+      <w:proofErr w:type="spellEnd"/>
+      <w:r>
+        <w:t xml:space="preserve"> </w:t>
+      </w:r>
+      <w:proofErr w:type="spellStart"/>
+      <w:r>
+        <w:t>dilihat</w:t>
+      </w:r>
+      <w:proofErr w:type="spellEnd"/>
+      <w:r>
+        <w:t xml:space="preserve"> </w:t>
+      </w:r>
+      <w:proofErr w:type="spellStart"/>
+      <w:r>
+        <w:t>detailnya</w:t>
+      </w:r>
+      <w:proofErr w:type="spellEnd"/>
     </w:p>
     <w:p>
       <w:pPr>
@@ -202,8 +608,13 @@
     </w:p>
     <w:p>
       <w:r>
-        <w:t>Task 3: Menu Avaibility</w:t>
-      </w:r>
+        <w:t xml:space="preserve">Task 3: Menu </w:t>
+      </w:r>
+      <w:proofErr w:type="spellStart"/>
+      <w:r>
+        <w:t>Avaibility</w:t>
+      </w:r>
+      <w:proofErr w:type="spellEnd"/>
     </w:p>
     <w:p>
       <w:pPr>
@@ -214,9 +625,35 @@
         </w:numPr>
         <w:ind w:left="709"/>
       </w:pPr>
-      <w:r>
-        <w:t>Menekan tombol Menu Avaibility pada navigasi</w:t>
-      </w:r>
+      <w:proofErr w:type="spellStart"/>
+      <w:r>
+        <w:t>Menekan</w:t>
+      </w:r>
+      <w:proofErr w:type="spellEnd"/>
+      <w:r>
+        <w:t xml:space="preserve"> </w:t>
+      </w:r>
+      <w:proofErr w:type="spellStart"/>
+      <w:r>
+        <w:t>tombol</w:t>
+      </w:r>
+      <w:proofErr w:type="spellEnd"/>
+      <w:r>
+        <w:t xml:space="preserve"> Menu </w:t>
+      </w:r>
+      <w:proofErr w:type="spellStart"/>
+      <w:r>
+        <w:t>Avaibility</w:t>
+      </w:r>
+      <w:proofErr w:type="spellEnd"/>
+      <w:r>
+        <w:t xml:space="preserve"> pada </w:t>
+      </w:r>
+      <w:proofErr w:type="spellStart"/>
+      <w:r>
+        <w:t>navigasi</w:t>
+      </w:r>
+      <w:proofErr w:type="spellEnd"/>
     </w:p>
     <w:p>
       <w:pPr>
@@ -227,15 +664,60 @@
         </w:numPr>
         <w:ind w:left="709"/>
       </w:pPr>
-      <w:r>
-        <w:t>Memilih menu yang ingin diatur ketersediaannya</w:t>
-      </w:r>
+      <w:proofErr w:type="spellStart"/>
+      <w:r>
+        <w:t>Memilih</w:t>
+      </w:r>
+      <w:proofErr w:type="spellEnd"/>
+      <w:r>
+        <w:t xml:space="preserve"> menu yang </w:t>
+      </w:r>
+      <w:proofErr w:type="spellStart"/>
+      <w:r>
+        <w:t>ingin</w:t>
+      </w:r>
+      <w:proofErr w:type="spellEnd"/>
+      <w:r>
+        <w:t xml:space="preserve"> </w:t>
+      </w:r>
+      <w:proofErr w:type="spellStart"/>
+      <w:r>
+        <w:t>diatur</w:t>
+      </w:r>
+      <w:proofErr w:type="spellEnd"/>
+      <w:r>
+        <w:t xml:space="preserve"> </w:t>
+      </w:r>
+      <w:proofErr w:type="spellStart"/>
+      <w:r>
+        <w:t>ketersediaannya</w:t>
+      </w:r>
+      <w:proofErr w:type="spellEnd"/>
     </w:p>
     <w:p/>
     <w:p>
       <w:r>
-        <w:t>Task 3: Mengubah pesanan</w:t>
-      </w:r>
+        <w:t xml:space="preserve">Task </w:t>
+      </w:r>
+      <w:r>
+        <w:t>4</w:t>
+      </w:r>
+      <w:r>
+        <w:t xml:space="preserve">: </w:t>
+      </w:r>
+      <w:proofErr w:type="spellStart"/>
+      <w:r>
+        <w:t>Mengubah</w:t>
+      </w:r>
+      <w:proofErr w:type="spellEnd"/>
+      <w:r>
+        <w:t xml:space="preserve"> </w:t>
+      </w:r>
+      <w:proofErr w:type="spellStart"/>
+      <w:r>
+        <w:t>pesanan</w:t>
+      </w:r>
+      <w:proofErr w:type="spellEnd"/>
     </w:p>
     <w:p>
       <w:pPr>
@@ -246,8 +728,21 @@
         </w:numPr>
         <w:ind w:left="709"/>
       </w:pPr>
-      <w:r>
-        <w:t>Menekan tombol “Update Order”</w:t>
+      <w:proofErr w:type="spellStart"/>
+      <w:r>
+        <w:t>Menekan</w:t>
+      </w:r>
+      <w:proofErr w:type="spellEnd"/>
+      <w:r>
+        <w:t xml:space="preserve"> </w:t>
+      </w:r>
+      <w:proofErr w:type="spellStart"/>
+      <w:r>
+        <w:t>tombol</w:t>
+      </w:r>
+      <w:proofErr w:type="spellEnd"/>
+      <w:r>
+        <w:t xml:space="preserve"> “Update Order”</w:t>
       </w:r>
     </w:p>
     <w:p>
@@ -259,8 +754,29 @@
         </w:numPr>
         <w:ind w:left="709"/>
       </w:pPr>
-      <w:r>
-        <w:t>Melakukan perubahan pemesanan menu</w:t>
+      <w:proofErr w:type="spellStart"/>
+      <w:r>
+        <w:t>Melakukan</w:t>
+      </w:r>
+      <w:proofErr w:type="spellEnd"/>
+      <w:r>
+        <w:t xml:space="preserve"> </w:t>
+      </w:r>
+      <w:proofErr w:type="spellStart"/>
+      <w:r>
+        <w:t>perubahan</w:t>
+      </w:r>
+      <w:proofErr w:type="spellEnd"/>
+      <w:r>
+        <w:t xml:space="preserve"> </w:t>
+      </w:r>
+      <w:proofErr w:type="spellStart"/>
+      <w:r>
+        <w:t>pemesanan</w:t>
+      </w:r>
+      <w:proofErr w:type="spellEnd"/>
+      <w:r>
+        <w:t xml:space="preserve"> menu</w:t>
       </w:r>
     </w:p>
     <w:p>
@@ -272,8 +788,21 @@
         </w:numPr>
         <w:ind w:left="709"/>
       </w:pPr>
-      <w:r>
-        <w:t>Menekan tombol update order</w:t>
+      <w:proofErr w:type="spellStart"/>
+      <w:r>
+        <w:t>Menekan</w:t>
+      </w:r>
+      <w:proofErr w:type="spellEnd"/>
+      <w:r>
+        <w:t xml:space="preserve"> </w:t>
+      </w:r>
+      <w:proofErr w:type="spellStart"/>
+      <w:r>
+        <w:t>tombol</w:t>
+      </w:r>
+      <w:proofErr w:type="spellEnd"/>
+      <w:r>
+        <w:t xml:space="preserve"> update order</w:t>
       </w:r>
     </w:p>
     <w:p>
@@ -283,8 +812,27 @@
     </w:p>
     <w:p>
       <w:r>
-        <w:t>Task 4: Manajemen menu restoran</w:t>
-      </w:r>
+        <w:t xml:space="preserve">Task </w:t>
+      </w:r>
+      <w:r>
+        <w:t>5</w:t>
+      </w:r>
+      <w:r>
+        <w:t xml:space="preserve">: </w:t>
+      </w:r>
+      <w:proofErr w:type="spellStart"/>
+      <w:r>
+        <w:t>Manajemen</w:t>
+      </w:r>
+      <w:proofErr w:type="spellEnd"/>
+      <w:r>
+        <w:t xml:space="preserve"> menu </w:t>
+      </w:r>
+      <w:proofErr w:type="spellStart"/>
+      <w:r>
+        <w:t>restoran</w:t>
+      </w:r>
+      <w:proofErr w:type="spellEnd"/>
     </w:p>
     <w:p>
       <w:pPr>
@@ -295,9 +843,27 @@
         </w:numPr>
         <w:ind w:left="709"/>
       </w:pPr>
-      <w:r>
-        <w:t>Menekan tombol “Restaurant Menu” pada navigasi</w:t>
-      </w:r>
+      <w:proofErr w:type="spellStart"/>
+      <w:r>
+        <w:t>Menekan</w:t>
+      </w:r>
+      <w:proofErr w:type="spellEnd"/>
+      <w:r>
+        <w:t xml:space="preserve"> </w:t>
+      </w:r>
+      <w:proofErr w:type="spellStart"/>
+      <w:r>
+        <w:t>tombol</w:t>
+      </w:r>
+      <w:proofErr w:type="spellEnd"/>
+      <w:r>
+        <w:t xml:space="preserve"> “Restaurant Menu” pada </w:t>
+      </w:r>
+      <w:proofErr w:type="spellStart"/>
+      <w:r>
+        <w:t>navigasi</w:t>
+      </w:r>
+      <w:proofErr w:type="spellEnd"/>
     </w:p>
     <w:p>
       <w:pPr>
@@ -308,9 +874,51 @@
         </w:numPr>
         <w:ind w:left="709"/>
       </w:pPr>
-      <w:r>
-        <w:t>Menekan tombol bericon “plus” untuk menambah menu makanan</w:t>
-      </w:r>
+      <w:proofErr w:type="spellStart"/>
+      <w:r>
+        <w:t>Menekan</w:t>
+      </w:r>
+      <w:proofErr w:type="spellEnd"/>
+      <w:r>
+        <w:t xml:space="preserve"> </w:t>
+      </w:r>
+      <w:proofErr w:type="spellStart"/>
+      <w:r>
+        <w:t>tombol</w:t>
+      </w:r>
+      <w:proofErr w:type="spellEnd"/>
+      <w:r>
+        <w:t xml:space="preserve"> </w:t>
+      </w:r>
+      <w:proofErr w:type="spellStart"/>
+      <w:r>
+        <w:t>bericon</w:t>
+      </w:r>
+      <w:proofErr w:type="spellEnd"/>
+      <w:r>
+        <w:t xml:space="preserve"> “plus” </w:t>
+      </w:r>
+      <w:proofErr w:type="spellStart"/>
+      <w:r>
+        <w:t>untuk</w:t>
+      </w:r>
+      <w:proofErr w:type="spellEnd"/>
+      <w:r>
+        <w:t xml:space="preserve"> </w:t>
+      </w:r>
+      <w:proofErr w:type="spellStart"/>
+      <w:r>
+        <w:t>menambah</w:t>
+      </w:r>
+      <w:proofErr w:type="spellEnd"/>
+      <w:r>
+        <w:t xml:space="preserve"> menu </w:t>
+      </w:r>
+      <w:proofErr w:type="spellStart"/>
+      <w:r>
+        <w:t>makanan</w:t>
+      </w:r>
+      <w:proofErr w:type="spellEnd"/>
     </w:p>
     <w:p>
       <w:pPr>
@@ -320,9 +928,35 @@
           <w:numId w:val="8"/>
         </w:numPr>
       </w:pPr>
-      <w:r>
-        <w:t>Menginputkan menu restoran yang ingin ditambah</w:t>
-      </w:r>
+      <w:proofErr w:type="spellStart"/>
+      <w:r>
+        <w:t>Menginputkan</w:t>
+      </w:r>
+      <w:proofErr w:type="spellEnd"/>
+      <w:r>
+        <w:t xml:space="preserve"> menu </w:t>
+      </w:r>
+      <w:proofErr w:type="spellStart"/>
+      <w:r>
+        <w:t>restoran</w:t>
+      </w:r>
+      <w:proofErr w:type="spellEnd"/>
+      <w:r>
+        <w:t xml:space="preserve"> yang </w:t>
+      </w:r>
+      <w:proofErr w:type="spellStart"/>
+      <w:r>
+        <w:t>ingin</w:t>
+      </w:r>
+      <w:proofErr w:type="spellEnd"/>
+      <w:r>
+        <w:t xml:space="preserve"> </w:t>
+      </w:r>
+      <w:proofErr w:type="spellStart"/>
+      <w:r>
+        <w:t>ditambah</w:t>
+      </w:r>
+      <w:proofErr w:type="spellEnd"/>
     </w:p>
     <w:p>
       <w:pPr>
@@ -332,8 +966,21 @@
           <w:numId w:val="8"/>
         </w:numPr>
       </w:pPr>
-      <w:r>
-        <w:t>Menekan tombol “Add”</w:t>
+      <w:proofErr w:type="spellStart"/>
+      <w:r>
+        <w:t>Menekan</w:t>
+      </w:r>
+      <w:proofErr w:type="spellEnd"/>
+      <w:r>
+        <w:t xml:space="preserve"> </w:t>
+      </w:r>
+      <w:proofErr w:type="spellStart"/>
+      <w:r>
+        <w:t>tombol</w:t>
+      </w:r>
+      <w:proofErr w:type="spellEnd"/>
+      <w:r>
+        <w:t xml:space="preserve"> “Add”</w:t>
       </w:r>
     </w:p>
     <w:p>
@@ -344,9 +991,27 @@
           <w:numId w:val="8"/>
         </w:numPr>
       </w:pPr>
-      <w:r>
-        <w:t>Memilih menu yang ingin diubah</w:t>
-      </w:r>
+      <w:proofErr w:type="spellStart"/>
+      <w:r>
+        <w:t>Memilih</w:t>
+      </w:r>
+      <w:proofErr w:type="spellEnd"/>
+      <w:r>
+        <w:t xml:space="preserve"> menu yang </w:t>
+      </w:r>
+      <w:proofErr w:type="spellStart"/>
+      <w:r>
+        <w:t>ingin</w:t>
+      </w:r>
+      <w:proofErr w:type="spellEnd"/>
+      <w:r>
+        <w:t xml:space="preserve"> </w:t>
+      </w:r>
+      <w:proofErr w:type="spellStart"/>
+      <w:r>
+        <w:t>diubah</w:t>
+      </w:r>
+      <w:proofErr w:type="spellEnd"/>
     </w:p>
     <w:p>
       <w:pPr>
@@ -356,9 +1021,35 @@
           <w:numId w:val="8"/>
         </w:numPr>
       </w:pPr>
-      <w:r>
-        <w:t>Menginputkan menu restoran yang ingin diubah</w:t>
-      </w:r>
+      <w:proofErr w:type="spellStart"/>
+      <w:r>
+        <w:t>Menginputkan</w:t>
+      </w:r>
+      <w:proofErr w:type="spellEnd"/>
+      <w:r>
+        <w:t xml:space="preserve"> menu </w:t>
+      </w:r>
+      <w:proofErr w:type="spellStart"/>
+      <w:r>
+        <w:t>restoran</w:t>
+      </w:r>
+      <w:proofErr w:type="spellEnd"/>
+      <w:r>
+        <w:t xml:space="preserve"> yang </w:t>
+      </w:r>
+      <w:proofErr w:type="spellStart"/>
+      <w:r>
+        <w:t>ingin</w:t>
+      </w:r>
+      <w:proofErr w:type="spellEnd"/>
+      <w:r>
+        <w:t xml:space="preserve"> </w:t>
+      </w:r>
+      <w:proofErr w:type="spellStart"/>
+      <w:r>
+        <w:t>diubah</w:t>
+      </w:r>
+      <w:proofErr w:type="spellEnd"/>
     </w:p>
     <w:p>
       <w:pPr>
@@ -368,8 +1059,21 @@
           <w:numId w:val="8"/>
         </w:numPr>
       </w:pPr>
-      <w:r>
-        <w:t>Menekan tombol “Update”</w:t>
+      <w:proofErr w:type="spellStart"/>
+      <w:r>
+        <w:t>Menekan</w:t>
+      </w:r>
+      <w:proofErr w:type="spellEnd"/>
+      <w:r>
+        <w:t xml:space="preserve"> </w:t>
+      </w:r>
+      <w:proofErr w:type="spellStart"/>
+      <w:r>
+        <w:t>tombol</w:t>
+      </w:r>
+      <w:proofErr w:type="spellEnd"/>
+      <w:r>
+        <w:t xml:space="preserve"> “Update”</w:t>
       </w:r>
     </w:p>
     <w:p>
@@ -380,8 +1084,53 @@
           <w:numId w:val="8"/>
         </w:numPr>
       </w:pPr>
-      <w:r>
-        <w:t>Memilih menu yang ingin dihapus dengan menekan tombol “checklist”</w:t>
+      <w:proofErr w:type="spellStart"/>
+      <w:r>
+        <w:t>Memilih</w:t>
+      </w:r>
+      <w:proofErr w:type="spellEnd"/>
+      <w:r>
+        <w:t xml:space="preserve"> menu yang </w:t>
+      </w:r>
+      <w:proofErr w:type="spellStart"/>
+      <w:r>
+        <w:t>ingin</w:t>
+      </w:r>
+      <w:proofErr w:type="spellEnd"/>
+      <w:r>
+        <w:t xml:space="preserve"> </w:t>
+      </w:r>
+      <w:proofErr w:type="spellStart"/>
+      <w:r>
+        <w:t>dihapus</w:t>
+      </w:r>
+      <w:proofErr w:type="spellEnd"/>
+      <w:r>
+        <w:t xml:space="preserve"> </w:t>
+      </w:r>
+      <w:proofErr w:type="spellStart"/>
+      <w:r>
+        <w:t>dengan</w:t>
+      </w:r>
+      <w:proofErr w:type="spellEnd"/>
+      <w:r>
+        <w:t xml:space="preserve"> </w:t>
+      </w:r>
+      <w:proofErr w:type="spellStart"/>
+      <w:r>
+        <w:t>menekan</w:t>
+      </w:r>
+      <w:proofErr w:type="spellEnd"/>
+      <w:r>
+        <w:t xml:space="preserve"> </w:t>
+      </w:r>
+      <w:proofErr w:type="spellStart"/>
+      <w:r>
+        <w:t>tombol</w:t>
+      </w:r>
+      <w:proofErr w:type="spellEnd"/>
+      <w:r>
+        <w:t xml:space="preserve"> “checklist”</w:t>
       </w:r>
     </w:p>
     <w:p>
@@ -392,9 +1141,51 @@
           <w:numId w:val="8"/>
         </w:numPr>
       </w:pPr>
-      <w:r>
-        <w:t>Menekan tombol hapus bericon “trash” bewarna merah</w:t>
-      </w:r>
+      <w:proofErr w:type="spellStart"/>
+      <w:r>
+        <w:t>Menekan</w:t>
+      </w:r>
+      <w:proofErr w:type="spellEnd"/>
+      <w:r>
+        <w:t xml:space="preserve"> </w:t>
+      </w:r>
+      <w:proofErr w:type="spellStart"/>
+      <w:r>
+        <w:t>tombol</w:t>
+      </w:r>
+      <w:proofErr w:type="spellEnd"/>
+      <w:r>
+        <w:t xml:space="preserve"> </w:t>
+      </w:r>
+      <w:proofErr w:type="spellStart"/>
+      <w:r>
+        <w:t>hapus</w:t>
+      </w:r>
+      <w:proofErr w:type="spellEnd"/>
+      <w:r>
+        <w:t xml:space="preserve"> </w:t>
+      </w:r>
+      <w:proofErr w:type="spellStart"/>
+      <w:r>
+        <w:t>bericon</w:t>
+      </w:r>
+      <w:proofErr w:type="spellEnd"/>
+      <w:r>
+        <w:t xml:space="preserve"> “trash” </w:t>
+      </w:r>
+      <w:proofErr w:type="spellStart"/>
+      <w:r>
+        <w:t>bewarna</w:t>
+      </w:r>
+      <w:proofErr w:type="spellEnd"/>
+      <w:r>
+        <w:t xml:space="preserve"> </w:t>
+      </w:r>
+      <w:proofErr w:type="spellStart"/>
+      <w:r>
+        <w:t>merah</w:t>
+      </w:r>
+      <w:proofErr w:type="spellEnd"/>
     </w:p>
     <w:p>
       <w:pPr>
@@ -404,8 +1195,21 @@
           <w:numId w:val="8"/>
         </w:numPr>
       </w:pPr>
-      <w:r>
-        <w:t>Menekan tombol “Delete”</w:t>
+      <w:proofErr w:type="spellStart"/>
+      <w:r>
+        <w:t>Menekan</w:t>
+      </w:r>
+      <w:proofErr w:type="spellEnd"/>
+      <w:r>
+        <w:t xml:space="preserve"> </w:t>
+      </w:r>
+      <w:proofErr w:type="spellStart"/>
+      <w:r>
+        <w:t>tombol</w:t>
+      </w:r>
+      <w:proofErr w:type="spellEnd"/>
+      <w:r>
+        <w:t xml:space="preserve"> “Delete”</w:t>
       </w:r>
     </w:p>
     <w:p>
@@ -415,8 +1219,35 @@
     </w:p>
     <w:p>
       <w:r>
-        <w:t>Task 5: Mengubah profil restoran</w:t>
-      </w:r>
+        <w:t xml:space="preserve">Task </w:t>
+      </w:r>
+      <w:r>
+        <w:t>6</w:t>
+      </w:r>
+      <w:r>
+        <w:t xml:space="preserve">: </w:t>
+      </w:r>
+      <w:proofErr w:type="spellStart"/>
+      <w:r>
+        <w:t>Mengubah</w:t>
+      </w:r>
+      <w:proofErr w:type="spellEnd"/>
+      <w:r>
+        <w:t xml:space="preserve"> </w:t>
+      </w:r>
+      <w:proofErr w:type="spellStart"/>
+      <w:r>
+        <w:t>profil</w:t>
+      </w:r>
+      <w:proofErr w:type="spellEnd"/>
+      <w:r>
+        <w:t xml:space="preserve"> </w:t>
+      </w:r>
+      <w:proofErr w:type="spellStart"/>
+      <w:r>
+        <w:t>restoran</w:t>
+      </w:r>
+      <w:proofErr w:type="spellEnd"/>
     </w:p>
     <w:p>
       <w:pPr>
@@ -427,9 +1258,27 @@
         </w:numPr>
         <w:ind w:left="709"/>
       </w:pPr>
-      <w:r>
-        <w:t>Menekan tombol “Settings” pada navigasi</w:t>
-      </w:r>
+      <w:proofErr w:type="spellStart"/>
+      <w:r>
+        <w:t>Menekan</w:t>
+      </w:r>
+      <w:proofErr w:type="spellEnd"/>
+      <w:r>
+        <w:t xml:space="preserve"> </w:t>
+      </w:r>
+      <w:proofErr w:type="spellStart"/>
+      <w:r>
+        <w:t>tombol</w:t>
+      </w:r>
+      <w:proofErr w:type="spellEnd"/>
+      <w:r>
+        <w:t xml:space="preserve"> “Settings” pada </w:t>
+      </w:r>
+      <w:proofErr w:type="spellStart"/>
+      <w:r>
+        <w:t>navigasi</w:t>
+      </w:r>
+      <w:proofErr w:type="spellEnd"/>
     </w:p>
     <w:p>
       <w:pPr>
@@ -440,9 +1289,43 @@
         </w:numPr>
         <w:ind w:left="709"/>
       </w:pPr>
-      <w:r>
-        <w:t>Menginputkan profil restoran yang ingin diperbarui</w:t>
-      </w:r>
+      <w:proofErr w:type="spellStart"/>
+      <w:r>
+        <w:t>Menginputkan</w:t>
+      </w:r>
+      <w:proofErr w:type="spellEnd"/>
+      <w:r>
+        <w:t xml:space="preserve"> </w:t>
+      </w:r>
+      <w:proofErr w:type="spellStart"/>
+      <w:r>
+        <w:t>profil</w:t>
+      </w:r>
+      <w:proofErr w:type="spellEnd"/>
+      <w:r>
+        <w:t xml:space="preserve"> </w:t>
+      </w:r>
+      <w:proofErr w:type="spellStart"/>
+      <w:r>
+        <w:t>restoran</w:t>
+      </w:r>
+      <w:proofErr w:type="spellEnd"/>
+      <w:r>
+        <w:t xml:space="preserve"> yang </w:t>
+      </w:r>
+      <w:proofErr w:type="spellStart"/>
+      <w:r>
+        <w:t>ingin</w:t>
+      </w:r>
+      <w:proofErr w:type="spellEnd"/>
+      <w:r>
+        <w:t xml:space="preserve"> </w:t>
+      </w:r>
+      <w:proofErr w:type="spellStart"/>
+      <w:r>
+        <w:t>diperbarui</w:t>
+      </w:r>
+      <w:proofErr w:type="spellEnd"/>
     </w:p>
     <w:p>
       <w:pPr>
@@ -453,14 +1336,33 @@
         </w:numPr>
         <w:ind w:left="709"/>
       </w:pPr>
-      <w:r>
-        <w:t>Menekan tombol “Save”</w:t>
+      <w:proofErr w:type="spellStart"/>
+      <w:r>
+        <w:t>Menekan</w:t>
+      </w:r>
+      <w:proofErr w:type="spellEnd"/>
+      <w:r>
+        <w:t xml:space="preserve"> </w:t>
+      </w:r>
+      <w:proofErr w:type="spellStart"/>
+      <w:r>
+        <w:t>tombol</w:t>
+      </w:r>
+      <w:proofErr w:type="spellEnd"/>
+      <w:r>
+        <w:t xml:space="preserve"> “Save”</w:t>
       </w:r>
     </w:p>
     <w:p/>
     <w:p>
       <w:r>
-        <w:t>Task 6: Logout</w:t>
+        <w:t xml:space="preserve">Task </w:t>
+      </w:r>
+      <w:r>
+        <w:t>7</w:t>
+      </w:r>
+      <w:r>
+        <w:t>: Logout</w:t>
       </w:r>
     </w:p>
     <w:p>
@@ -472,9 +1374,27 @@
         </w:numPr>
         <w:ind w:left="709"/>
       </w:pPr>
-      <w:r>
-        <w:t>Menekan tombol “Logout” pada navigasi</w:t>
-      </w:r>
+      <w:proofErr w:type="spellStart"/>
+      <w:r>
+        <w:t>Menekan</w:t>
+      </w:r>
+      <w:proofErr w:type="spellEnd"/>
+      <w:r>
+        <w:t xml:space="preserve"> </w:t>
+      </w:r>
+      <w:proofErr w:type="spellStart"/>
+      <w:r>
+        <w:t>tombol</w:t>
+      </w:r>
+      <w:proofErr w:type="spellEnd"/>
+      <w:r>
+        <w:t xml:space="preserve"> “Logout” pada </w:t>
+      </w:r>
+      <w:proofErr w:type="spellStart"/>
+      <w:r>
+        <w:t>navigasi</w:t>
+      </w:r>
+      <w:proofErr w:type="spellEnd"/>
     </w:p>
     <w:p>
       <w:pPr>
@@ -485,11 +1405,35 @@
         </w:numPr>
         <w:ind w:left="709"/>
       </w:pPr>
-      <w:r>
-        <w:t>Menekan tombol “Logout” pada konfirmasi dialog yang muncul</w:t>
-      </w:r>
-      <w:bookmarkStart w:id="0" w:name="_GoBack"/>
-      <w:bookmarkEnd w:id="0"/>
+      <w:proofErr w:type="spellStart"/>
+      <w:r>
+        <w:t>Menekan</w:t>
+      </w:r>
+      <w:proofErr w:type="spellEnd"/>
+      <w:r>
+        <w:t xml:space="preserve"> </w:t>
+      </w:r>
+      <w:proofErr w:type="spellStart"/>
+      <w:r>
+        <w:t>tombol</w:t>
+      </w:r>
+      <w:proofErr w:type="spellEnd"/>
+      <w:r>
+        <w:t xml:space="preserve"> “Logout” pada </w:t>
+      </w:r>
+      <w:proofErr w:type="spellStart"/>
+      <w:r>
+        <w:t>konfirmasi</w:t>
+      </w:r>
+      <w:proofErr w:type="spellEnd"/>
+      <w:r>
+        <w:t xml:space="preserve"> dialog yang </w:t>
+      </w:r>
+      <w:proofErr w:type="spellStart"/>
+      <w:r>
+        <w:t>muncul</w:t>
+      </w:r>
+      <w:proofErr w:type="spellEnd"/>
     </w:p>
     <w:p>
       <w:pPr>
@@ -499,6 +1443,7 @@
           <w:lang w:val="en-US"/>
         </w:rPr>
       </w:pPr>
+      <w:proofErr w:type="spellStart"/>
       <w:r>
         <w:rPr>
           <w:b/>
@@ -506,7 +1451,16 @@
           <w:lang w:val="en-US"/>
         </w:rPr>
         <w:lastRenderedPageBreak/>
-        <w:t xml:space="preserve">Bagian </w:t>
+        <w:t>Bagian</w:t>
+      </w:r>
+      <w:proofErr w:type="spellEnd"/>
+      <w:r>
+        <w:rPr>
+          <w:b/>
+          <w:bCs/>
+          <w:lang w:val="en-US"/>
+        </w:rPr>
+        <w:t xml:space="preserve"> </w:t>
       </w:r>
       <w:r>
         <w:rPr>
@@ -522,31 +1476,59 @@
           <w:bCs/>
           <w:lang w:val="en-US"/>
         </w:rPr>
-        <w:t>. Pengujian Usability</w:t>
-      </w:r>
-    </w:p>
-    <w:p>
-      <w:pPr>
-        <w:jc w:val="center"/>
-        <w:rPr>
-          <w:lang w:val="en-US"/>
-        </w:rPr>
-      </w:pPr>
-    </w:p>
-    <w:p>
-      <w:pPr>
-        <w:jc w:val="center"/>
-        <w:rPr>
-          <w:lang w:val="en-US"/>
-        </w:rPr>
-      </w:pPr>
+        <w:t xml:space="preserve">. </w:t>
+      </w:r>
+      <w:proofErr w:type="spellStart"/>
       <w:r>
         <w:rPr>
           <w:b/>
           <w:bCs/>
           <w:lang w:val="en-US"/>
         </w:rPr>
-        <w:t>Tabel 1</w:t>
+        <w:t>Pengujian</w:t>
+      </w:r>
+      <w:proofErr w:type="spellEnd"/>
+      <w:r>
+        <w:rPr>
+          <w:b/>
+          <w:bCs/>
+          <w:lang w:val="en-US"/>
+        </w:rPr>
+        <w:t xml:space="preserve"> Usability</w:t>
+      </w:r>
+    </w:p>
+    <w:p>
+      <w:pPr>
+        <w:jc w:val="center"/>
+        <w:rPr>
+          <w:lang w:val="en-US"/>
+        </w:rPr>
+      </w:pPr>
+    </w:p>
+    <w:p>
+      <w:pPr>
+        <w:jc w:val="center"/>
+        <w:rPr>
+          <w:lang w:val="en-US"/>
+        </w:rPr>
+      </w:pPr>
+      <w:proofErr w:type="spellStart"/>
+      <w:r>
+        <w:rPr>
+          <w:b/>
+          <w:bCs/>
+          <w:lang w:val="en-US"/>
+        </w:rPr>
+        <w:t>Tabel</w:t>
+      </w:r>
+      <w:proofErr w:type="spellEnd"/>
+      <w:r>
+        <w:rPr>
+          <w:b/>
+          <w:bCs/>
+          <w:lang w:val="en-US"/>
+        </w:rPr>
+        <w:t xml:space="preserve"> 1</w:t>
       </w:r>
       <w:r>
         <w:rPr>
@@ -560,8 +1542,44 @@
         <w:rPr>
           <w:lang w:val="en-US"/>
         </w:rPr>
-        <w:t xml:space="preserve"> Keterangan kode nilai</w:t>
-      </w:r>
+        <w:t xml:space="preserve"> </w:t>
+      </w:r>
+      <w:proofErr w:type="spellStart"/>
+      <w:r>
+        <w:rPr>
+          <w:lang w:val="en-US"/>
+        </w:rPr>
+        <w:t>Keterangan</w:t>
+      </w:r>
+      <w:proofErr w:type="spellEnd"/>
+      <w:r>
+        <w:rPr>
+          <w:lang w:val="en-US"/>
+        </w:rPr>
+        <w:t xml:space="preserve"> </w:t>
+      </w:r>
+      <w:proofErr w:type="spellStart"/>
+      <w:r>
+        <w:rPr>
+          <w:lang w:val="en-US"/>
+        </w:rPr>
+        <w:t>kode</w:t>
+      </w:r>
+      <w:proofErr w:type="spellEnd"/>
+      <w:r>
+        <w:rPr>
+          <w:lang w:val="en-US"/>
+        </w:rPr>
+        <w:t xml:space="preserve"> </w:t>
+      </w:r>
+      <w:proofErr w:type="spellStart"/>
+      <w:r>
+        <w:rPr>
+          <w:lang w:val="en-US"/>
+        </w:rPr>
+        <w:t>nilai</w:t>
+      </w:r>
+      <w:proofErr w:type="spellEnd"/>
     </w:p>
     <w:p>
       <w:pPr>
@@ -597,12 +1615,14 @@
                 <w:lang w:val="en-US"/>
               </w:rPr>
             </w:pPr>
+            <w:proofErr w:type="spellStart"/>
             <w:r>
               <w:rPr>
                 <w:lang w:val="en-US"/>
               </w:rPr>
               <w:t>Kode</w:t>
             </w:r>
+            <w:proofErr w:type="spellEnd"/>
           </w:p>
         </w:tc>
         <w:tc>
@@ -616,12 +1636,14 @@
                 <w:lang w:val="en-US"/>
               </w:rPr>
             </w:pPr>
+            <w:proofErr w:type="spellStart"/>
             <w:r>
               <w:rPr>
                 <w:lang w:val="en-US"/>
               </w:rPr>
               <w:t>Keterangan</w:t>
             </w:r>
+            <w:proofErr w:type="spellEnd"/>
           </w:p>
         </w:tc>
       </w:tr>
@@ -659,12 +1681,42 @@
                 <w:lang w:val="en-US"/>
               </w:rPr>
             </w:pPr>
-            <w:r>
-              <w:rPr>
-                <w:lang w:val="en-US"/>
-              </w:rPr>
-              <w:t>Sangat Tidak Setuju</w:t>
-            </w:r>
+            <w:proofErr w:type="spellStart"/>
+            <w:r>
+              <w:rPr>
+                <w:lang w:val="en-US"/>
+              </w:rPr>
+              <w:t>Sangat</w:t>
+            </w:r>
+            <w:proofErr w:type="spellEnd"/>
+            <w:r>
+              <w:rPr>
+                <w:lang w:val="en-US"/>
+              </w:rPr>
+              <w:t xml:space="preserve"> </w:t>
+            </w:r>
+            <w:proofErr w:type="spellStart"/>
+            <w:r>
+              <w:rPr>
+                <w:lang w:val="en-US"/>
+              </w:rPr>
+              <w:t>Tidak</w:t>
+            </w:r>
+            <w:proofErr w:type="spellEnd"/>
+            <w:r>
+              <w:rPr>
+                <w:lang w:val="en-US"/>
+              </w:rPr>
+              <w:t xml:space="preserve"> </w:t>
+            </w:r>
+            <w:proofErr w:type="spellStart"/>
+            <w:r>
+              <w:rPr>
+                <w:lang w:val="en-US"/>
+              </w:rPr>
+              <w:t>Setuju</w:t>
+            </w:r>
+            <w:proofErr w:type="spellEnd"/>
           </w:p>
         </w:tc>
       </w:tr>
@@ -702,12 +1754,28 @@
                 <w:lang w:val="en-US"/>
               </w:rPr>
             </w:pPr>
-            <w:r>
-              <w:rPr>
-                <w:lang w:val="en-US"/>
-              </w:rPr>
-              <w:t>Tidak Setuju</w:t>
-            </w:r>
+            <w:proofErr w:type="spellStart"/>
+            <w:r>
+              <w:rPr>
+                <w:lang w:val="en-US"/>
+              </w:rPr>
+              <w:t>Tidak</w:t>
+            </w:r>
+            <w:proofErr w:type="spellEnd"/>
+            <w:r>
+              <w:rPr>
+                <w:lang w:val="en-US"/>
+              </w:rPr>
+              <w:t xml:space="preserve"> </w:t>
+            </w:r>
+            <w:proofErr w:type="spellStart"/>
+            <w:r>
+              <w:rPr>
+                <w:lang w:val="en-US"/>
+              </w:rPr>
+              <w:t>Setuju</w:t>
+            </w:r>
+            <w:proofErr w:type="spellEnd"/>
           </w:p>
         </w:tc>
       </w:tr>
@@ -745,12 +1813,14 @@
                 <w:lang w:val="en-US"/>
               </w:rPr>
             </w:pPr>
+            <w:proofErr w:type="spellStart"/>
             <w:r>
               <w:rPr>
                 <w:lang w:val="en-US"/>
               </w:rPr>
               <w:t>Netral</w:t>
             </w:r>
+            <w:proofErr w:type="spellEnd"/>
           </w:p>
         </w:tc>
       </w:tr>
@@ -788,12 +1858,14 @@
                 <w:lang w:val="en-US"/>
               </w:rPr>
             </w:pPr>
+            <w:proofErr w:type="spellStart"/>
             <w:r>
               <w:rPr>
                 <w:lang w:val="en-US"/>
               </w:rPr>
               <w:t>Setuju</w:t>
             </w:r>
+            <w:proofErr w:type="spellEnd"/>
           </w:p>
         </w:tc>
       </w:tr>
@@ -831,12 +1903,28 @@
                 <w:lang w:val="en-US"/>
               </w:rPr>
             </w:pPr>
-            <w:r>
-              <w:rPr>
-                <w:lang w:val="en-US"/>
-              </w:rPr>
-              <w:t>Sangat Setuju</w:t>
-            </w:r>
+            <w:proofErr w:type="spellStart"/>
+            <w:r>
+              <w:rPr>
+                <w:lang w:val="en-US"/>
+              </w:rPr>
+              <w:t>Sangat</w:t>
+            </w:r>
+            <w:proofErr w:type="spellEnd"/>
+            <w:r>
+              <w:rPr>
+                <w:lang w:val="en-US"/>
+              </w:rPr>
+              <w:t xml:space="preserve"> </w:t>
+            </w:r>
+            <w:proofErr w:type="spellStart"/>
+            <w:r>
+              <w:rPr>
+                <w:lang w:val="en-US"/>
+              </w:rPr>
+              <w:t>Setuju</w:t>
+            </w:r>
+            <w:proofErr w:type="spellEnd"/>
           </w:p>
         </w:tc>
       </w:tr>
@@ -856,19 +1944,43 @@
           <w:lang w:val="en-US"/>
         </w:rPr>
       </w:pPr>
+      <w:proofErr w:type="spellStart"/>
       <w:r>
         <w:rPr>
           <w:b/>
           <w:bCs/>
           <w:lang w:val="en-US"/>
         </w:rPr>
-        <w:t>Tabel 2.0</w:t>
+        <w:t>Tabel</w:t>
+      </w:r>
+      <w:proofErr w:type="spellEnd"/>
+      <w:r>
+        <w:rPr>
+          <w:b/>
+          <w:bCs/>
+          <w:lang w:val="en-US"/>
+        </w:rPr>
+        <w:t xml:space="preserve"> 2.0</w:t>
       </w:r>
       <w:r>
         <w:rPr>
           <w:lang w:val="en-US"/>
         </w:rPr>
-        <w:t xml:space="preserve"> Pernyataan Usability</w:t>
+        <w:t xml:space="preserve"> </w:t>
+      </w:r>
+      <w:proofErr w:type="spellStart"/>
+      <w:r>
+        <w:rPr>
+          <w:lang w:val="en-US"/>
+        </w:rPr>
+        <w:t>Pernyataan</w:t>
+      </w:r>
+      <w:proofErr w:type="spellEnd"/>
+      <w:r>
+        <w:rPr>
+          <w:lang w:val="en-US"/>
+        </w:rPr>
+        <w:t xml:space="preserve"> Usability</w:t>
       </w:r>
     </w:p>
     <w:p>
@@ -929,12 +2041,14 @@
                 <w:lang w:val="en-US"/>
               </w:rPr>
             </w:pPr>
+            <w:proofErr w:type="spellStart"/>
             <w:r>
               <w:rPr>
                 <w:lang w:val="en-US"/>
               </w:rPr>
               <w:t>Pernyataan</w:t>
             </w:r>
+            <w:proofErr w:type="spellEnd"/>
           </w:p>
         </w:tc>
         <w:tc>
@@ -1073,12 +2187,70 @@
                 <w:lang w:val="en-US"/>
               </w:rPr>
             </w:pPr>
-            <w:r>
-              <w:rPr>
-                <w:lang w:val="en-US"/>
-              </w:rPr>
-              <w:t>Aplikasi ini penting untuk saya</w:t>
-            </w:r>
+            <w:proofErr w:type="spellStart"/>
+            <w:r>
+              <w:rPr>
+                <w:lang w:val="en-US"/>
+              </w:rPr>
+              <w:t>Aplikasi</w:t>
+            </w:r>
+            <w:proofErr w:type="spellEnd"/>
+            <w:r>
+              <w:rPr>
+                <w:lang w:val="en-US"/>
+              </w:rPr>
+              <w:t xml:space="preserve"> </w:t>
+            </w:r>
+            <w:proofErr w:type="spellStart"/>
+            <w:r>
+              <w:rPr>
+                <w:lang w:val="en-US"/>
+              </w:rPr>
+              <w:t>ini</w:t>
+            </w:r>
+            <w:proofErr w:type="spellEnd"/>
+            <w:r>
+              <w:rPr>
+                <w:lang w:val="en-US"/>
+              </w:rPr>
+              <w:t xml:space="preserve"> </w:t>
+            </w:r>
+            <w:proofErr w:type="spellStart"/>
+            <w:r>
+              <w:rPr>
+                <w:lang w:val="en-US"/>
+              </w:rPr>
+              <w:t>penting</w:t>
+            </w:r>
+            <w:proofErr w:type="spellEnd"/>
+            <w:r>
+              <w:rPr>
+                <w:lang w:val="en-US"/>
+              </w:rPr>
+              <w:t xml:space="preserve"> </w:t>
+            </w:r>
+            <w:proofErr w:type="spellStart"/>
+            <w:r>
+              <w:rPr>
+                <w:lang w:val="en-US"/>
+              </w:rPr>
+              <w:t>untuk</w:t>
+            </w:r>
+            <w:proofErr w:type="spellEnd"/>
+            <w:r>
+              <w:rPr>
+                <w:lang w:val="en-US"/>
+              </w:rPr>
+              <w:t xml:space="preserve"> </w:t>
+            </w:r>
+            <w:proofErr w:type="spellStart"/>
+            <w:r>
+              <w:rPr>
+                <w:lang w:val="en-US"/>
+              </w:rPr>
+              <w:t>saya</w:t>
+            </w:r>
+            <w:proofErr w:type="spellEnd"/>
           </w:p>
         </w:tc>
         <w:tc>
@@ -1181,12 +2353,140 @@
                 <w:lang w:val="en-US"/>
               </w:rPr>
             </w:pPr>
-            <w:r>
-              <w:rPr>
-                <w:lang w:val="en-US"/>
-              </w:rPr>
-              <w:t>Aplikasi ini merupakan aplikasi pemesanan menu restoran terbaik yang pernah saya gunakan</w:t>
-            </w:r>
+            <w:proofErr w:type="spellStart"/>
+            <w:r>
+              <w:rPr>
+                <w:lang w:val="en-US"/>
+              </w:rPr>
+              <w:t>Aplikasi</w:t>
+            </w:r>
+            <w:proofErr w:type="spellEnd"/>
+            <w:r>
+              <w:rPr>
+                <w:lang w:val="en-US"/>
+              </w:rPr>
+              <w:t xml:space="preserve"> </w:t>
+            </w:r>
+            <w:proofErr w:type="spellStart"/>
+            <w:r>
+              <w:rPr>
+                <w:lang w:val="en-US"/>
+              </w:rPr>
+              <w:t>ini</w:t>
+            </w:r>
+            <w:proofErr w:type="spellEnd"/>
+            <w:r>
+              <w:rPr>
+                <w:lang w:val="en-US"/>
+              </w:rPr>
+              <w:t xml:space="preserve"> </w:t>
+            </w:r>
+            <w:proofErr w:type="spellStart"/>
+            <w:r>
+              <w:rPr>
+                <w:lang w:val="en-US"/>
+              </w:rPr>
+              <w:t>merupakan</w:t>
+            </w:r>
+            <w:proofErr w:type="spellEnd"/>
+            <w:r>
+              <w:rPr>
+                <w:lang w:val="en-US"/>
+              </w:rPr>
+              <w:t xml:space="preserve"> </w:t>
+            </w:r>
+            <w:proofErr w:type="spellStart"/>
+            <w:r>
+              <w:rPr>
+                <w:lang w:val="en-US"/>
+              </w:rPr>
+              <w:t>aplikasi</w:t>
+            </w:r>
+            <w:proofErr w:type="spellEnd"/>
+            <w:r>
+              <w:rPr>
+                <w:lang w:val="en-US"/>
+              </w:rPr>
+              <w:t xml:space="preserve"> </w:t>
+            </w:r>
+            <w:proofErr w:type="spellStart"/>
+            <w:r>
+              <w:rPr>
+                <w:lang w:val="en-US"/>
+              </w:rPr>
+              <w:t>pemesanan</w:t>
+            </w:r>
+            <w:proofErr w:type="spellEnd"/>
+            <w:r>
+              <w:rPr>
+                <w:lang w:val="en-US"/>
+              </w:rPr>
+              <w:t xml:space="preserve"> menu </w:t>
+            </w:r>
+            <w:proofErr w:type="spellStart"/>
+            <w:r>
+              <w:rPr>
+                <w:lang w:val="en-US"/>
+              </w:rPr>
+              <w:t>restoran</w:t>
+            </w:r>
+            <w:proofErr w:type="spellEnd"/>
+            <w:r>
+              <w:rPr>
+                <w:lang w:val="en-US"/>
+              </w:rPr>
+              <w:t xml:space="preserve"> </w:t>
+            </w:r>
+            <w:proofErr w:type="spellStart"/>
+            <w:r>
+              <w:rPr>
+                <w:lang w:val="en-US"/>
+              </w:rPr>
+              <w:t>terbaik</w:t>
+            </w:r>
+            <w:proofErr w:type="spellEnd"/>
+            <w:r>
+              <w:rPr>
+                <w:lang w:val="en-US"/>
+              </w:rPr>
+              <w:t xml:space="preserve"> yang </w:t>
+            </w:r>
+            <w:proofErr w:type="spellStart"/>
+            <w:r>
+              <w:rPr>
+                <w:lang w:val="en-US"/>
+              </w:rPr>
+              <w:t>pernah</w:t>
+            </w:r>
+            <w:proofErr w:type="spellEnd"/>
+            <w:r>
+              <w:rPr>
+                <w:lang w:val="en-US"/>
+              </w:rPr>
+              <w:t xml:space="preserve"> </w:t>
+            </w:r>
+            <w:proofErr w:type="spellStart"/>
+            <w:r>
+              <w:rPr>
+                <w:lang w:val="en-US"/>
+              </w:rPr>
+              <w:t>saya</w:t>
+            </w:r>
+            <w:proofErr w:type="spellEnd"/>
+            <w:r>
+              <w:rPr>
+                <w:lang w:val="en-US"/>
+              </w:rPr>
+              <w:t xml:space="preserve"> </w:t>
+            </w:r>
+            <w:proofErr w:type="spellStart"/>
+            <w:r>
+              <w:rPr>
+                <w:lang w:val="en-US"/>
+              </w:rPr>
+              <w:t>gunakan</w:t>
+            </w:r>
+            <w:proofErr w:type="spellEnd"/>
           </w:p>
         </w:tc>
         <w:tc>
@@ -1294,8 +2594,170 @@
               <w:rPr>
                 <w:lang w:val="en-US"/>
               </w:rPr>
-              <w:t>Saya tidak tahu apakah adalah aplikasi pemesanan menu restoran yang lebih baik dari aplikasi ini</w:t>
-            </w:r>
+              <w:t xml:space="preserve">Saya </w:t>
+            </w:r>
+            <w:proofErr w:type="spellStart"/>
+            <w:r>
+              <w:rPr>
+                <w:lang w:val="en-US"/>
+              </w:rPr>
+              <w:t>tidak</w:t>
+            </w:r>
+            <w:proofErr w:type="spellEnd"/>
+            <w:r>
+              <w:rPr>
+                <w:lang w:val="en-US"/>
+              </w:rPr>
+              <w:t xml:space="preserve"> </w:t>
+            </w:r>
+            <w:proofErr w:type="spellStart"/>
+            <w:r>
+              <w:rPr>
+                <w:lang w:val="en-US"/>
+              </w:rPr>
+              <w:t>tahu</w:t>
+            </w:r>
+            <w:proofErr w:type="spellEnd"/>
+            <w:r>
+              <w:rPr>
+                <w:lang w:val="en-US"/>
+              </w:rPr>
+              <w:t xml:space="preserve"> </w:t>
+            </w:r>
+            <w:proofErr w:type="spellStart"/>
+            <w:r>
+              <w:rPr>
+                <w:lang w:val="en-US"/>
+              </w:rPr>
+              <w:t>apakah</w:t>
+            </w:r>
+            <w:proofErr w:type="spellEnd"/>
+            <w:r>
+              <w:rPr>
+                <w:lang w:val="en-US"/>
+              </w:rPr>
+              <w:t xml:space="preserve"> </w:t>
+            </w:r>
+            <w:proofErr w:type="spellStart"/>
+            <w:r>
+              <w:rPr>
+                <w:lang w:val="en-US"/>
+              </w:rPr>
+              <w:t>adalah</w:t>
+            </w:r>
+            <w:proofErr w:type="spellEnd"/>
+            <w:r>
+              <w:rPr>
+                <w:lang w:val="en-US"/>
+              </w:rPr>
+              <w:t xml:space="preserve"> </w:t>
+            </w:r>
+            <w:proofErr w:type="spellStart"/>
+            <w:r>
+              <w:rPr>
+                <w:lang w:val="en-US"/>
+              </w:rPr>
+              <w:t>aplikasi</w:t>
+            </w:r>
+            <w:proofErr w:type="spellEnd"/>
+            <w:r>
+              <w:rPr>
+                <w:lang w:val="en-US"/>
+              </w:rPr>
+              <w:t xml:space="preserve"> </w:t>
+            </w:r>
+            <w:proofErr w:type="spellStart"/>
+            <w:r>
+              <w:rPr>
+                <w:lang w:val="en-US"/>
+              </w:rPr>
+              <w:t>pemesanan</w:t>
+            </w:r>
+            <w:proofErr w:type="spellEnd"/>
+            <w:r>
+              <w:rPr>
+                <w:lang w:val="en-US"/>
+              </w:rPr>
+              <w:t xml:space="preserve"> menu </w:t>
+            </w:r>
+            <w:proofErr w:type="spellStart"/>
+            <w:r>
+              <w:rPr>
+                <w:lang w:val="en-US"/>
+              </w:rPr>
+              <w:t>restoran</w:t>
+            </w:r>
+            <w:proofErr w:type="spellEnd"/>
+            <w:r>
+              <w:rPr>
+                <w:lang w:val="en-US"/>
+              </w:rPr>
+              <w:t xml:space="preserve"> yang </w:t>
+            </w:r>
+            <w:proofErr w:type="spellStart"/>
+            <w:r>
+              <w:rPr>
+                <w:lang w:val="en-US"/>
+              </w:rPr>
+              <w:t>lebih</w:t>
+            </w:r>
+            <w:proofErr w:type="spellEnd"/>
+            <w:r>
+              <w:rPr>
+                <w:lang w:val="en-US"/>
+              </w:rPr>
+              <w:t xml:space="preserve"> </w:t>
+            </w:r>
+            <w:proofErr w:type="spellStart"/>
+            <w:r>
+              <w:rPr>
+                <w:lang w:val="en-US"/>
+              </w:rPr>
+              <w:t>baik</w:t>
+            </w:r>
+            <w:proofErr w:type="spellEnd"/>
+            <w:r>
+              <w:rPr>
+                <w:lang w:val="en-US"/>
+              </w:rPr>
+              <w:t xml:space="preserve"> </w:t>
+            </w:r>
+            <w:proofErr w:type="spellStart"/>
+            <w:r>
+              <w:rPr>
+                <w:lang w:val="en-US"/>
+              </w:rPr>
+              <w:t>dari</w:t>
+            </w:r>
+            <w:proofErr w:type="spellEnd"/>
+            <w:r>
+              <w:rPr>
+                <w:lang w:val="en-US"/>
+              </w:rPr>
+              <w:t xml:space="preserve"> </w:t>
+            </w:r>
+            <w:proofErr w:type="spellStart"/>
+            <w:r>
+              <w:rPr>
+                <w:lang w:val="en-US"/>
+              </w:rPr>
+              <w:t>aplikasi</w:t>
+            </w:r>
+            <w:proofErr w:type="spellEnd"/>
+            <w:r>
+              <w:rPr>
+                <w:lang w:val="en-US"/>
+              </w:rPr>
+              <w:t xml:space="preserve"> </w:t>
+            </w:r>
+            <w:proofErr w:type="spellStart"/>
+            <w:r>
+              <w:rPr>
+                <w:lang w:val="en-US"/>
+              </w:rPr>
+              <w:t>ini</w:t>
+            </w:r>
+            <w:proofErr w:type="spellEnd"/>
           </w:p>
         </w:tc>
         <w:tc>
@@ -1402,8 +2864,100 @@
               <w:rPr>
                 <w:lang w:val="en-US"/>
               </w:rPr>
-              <w:t>Saya tidak akan menghapus aplikasi ini dari smartphone saya</w:t>
-            </w:r>
+              <w:t xml:space="preserve">Saya </w:t>
+            </w:r>
+            <w:proofErr w:type="spellStart"/>
+            <w:r>
+              <w:rPr>
+                <w:lang w:val="en-US"/>
+              </w:rPr>
+              <w:t>tidak</w:t>
+            </w:r>
+            <w:proofErr w:type="spellEnd"/>
+            <w:r>
+              <w:rPr>
+                <w:lang w:val="en-US"/>
+              </w:rPr>
+              <w:t xml:space="preserve"> </w:t>
+            </w:r>
+            <w:proofErr w:type="spellStart"/>
+            <w:r>
+              <w:rPr>
+                <w:lang w:val="en-US"/>
+              </w:rPr>
+              <w:t>akan</w:t>
+            </w:r>
+            <w:proofErr w:type="spellEnd"/>
+            <w:r>
+              <w:rPr>
+                <w:lang w:val="en-US"/>
+              </w:rPr>
+              <w:t xml:space="preserve"> </w:t>
+            </w:r>
+            <w:proofErr w:type="spellStart"/>
+            <w:r>
+              <w:rPr>
+                <w:lang w:val="en-US"/>
+              </w:rPr>
+              <w:t>menghapus</w:t>
+            </w:r>
+            <w:proofErr w:type="spellEnd"/>
+            <w:r>
+              <w:rPr>
+                <w:lang w:val="en-US"/>
+              </w:rPr>
+              <w:t xml:space="preserve"> </w:t>
+            </w:r>
+            <w:proofErr w:type="spellStart"/>
+            <w:r>
+              <w:rPr>
+                <w:lang w:val="en-US"/>
+              </w:rPr>
+              <w:t>aplikasi</w:t>
+            </w:r>
+            <w:proofErr w:type="spellEnd"/>
+            <w:r>
+              <w:rPr>
+                <w:lang w:val="en-US"/>
+              </w:rPr>
+              <w:t xml:space="preserve"> </w:t>
+            </w:r>
+            <w:proofErr w:type="spellStart"/>
+            <w:r>
+              <w:rPr>
+                <w:lang w:val="en-US"/>
+              </w:rPr>
+              <w:t>ini</w:t>
+            </w:r>
+            <w:proofErr w:type="spellEnd"/>
+            <w:r>
+              <w:rPr>
+                <w:lang w:val="en-US"/>
+              </w:rPr>
+              <w:t xml:space="preserve"> </w:t>
+            </w:r>
+            <w:proofErr w:type="spellStart"/>
+            <w:r>
+              <w:rPr>
+                <w:lang w:val="en-US"/>
+              </w:rPr>
+              <w:t>dari</w:t>
+            </w:r>
+            <w:proofErr w:type="spellEnd"/>
+            <w:r>
+              <w:rPr>
+                <w:lang w:val="en-US"/>
+              </w:rPr>
+              <w:t xml:space="preserve"> smartphone </w:t>
+            </w:r>
+            <w:proofErr w:type="spellStart"/>
+            <w:r>
+              <w:rPr>
+                <w:lang w:val="en-US"/>
+              </w:rPr>
+              <w:t>saya</w:t>
+            </w:r>
+            <w:proofErr w:type="spellEnd"/>
           </w:p>
         </w:tc>
         <w:tc>
@@ -1511,8 +3065,100 @@
               <w:rPr>
                 <w:lang w:val="en-US"/>
               </w:rPr>
-              <w:t>Saya akan menyarankan aplikasi ini ke teman saya</w:t>
-            </w:r>
+              <w:t xml:space="preserve">Saya </w:t>
+            </w:r>
+            <w:proofErr w:type="spellStart"/>
+            <w:r>
+              <w:rPr>
+                <w:lang w:val="en-US"/>
+              </w:rPr>
+              <w:t>akan</w:t>
+            </w:r>
+            <w:proofErr w:type="spellEnd"/>
+            <w:r>
+              <w:rPr>
+                <w:lang w:val="en-US"/>
+              </w:rPr>
+              <w:t xml:space="preserve"> </w:t>
+            </w:r>
+            <w:proofErr w:type="spellStart"/>
+            <w:r>
+              <w:rPr>
+                <w:lang w:val="en-US"/>
+              </w:rPr>
+              <w:t>menyarankan</w:t>
+            </w:r>
+            <w:proofErr w:type="spellEnd"/>
+            <w:r>
+              <w:rPr>
+                <w:lang w:val="en-US"/>
+              </w:rPr>
+              <w:t xml:space="preserve"> </w:t>
+            </w:r>
+            <w:proofErr w:type="spellStart"/>
+            <w:r>
+              <w:rPr>
+                <w:lang w:val="en-US"/>
+              </w:rPr>
+              <w:t>aplikasi</w:t>
+            </w:r>
+            <w:proofErr w:type="spellEnd"/>
+            <w:r>
+              <w:rPr>
+                <w:lang w:val="en-US"/>
+              </w:rPr>
+              <w:t xml:space="preserve"> </w:t>
+            </w:r>
+            <w:proofErr w:type="spellStart"/>
+            <w:r>
+              <w:rPr>
+                <w:lang w:val="en-US"/>
+              </w:rPr>
+              <w:t>ini</w:t>
+            </w:r>
+            <w:proofErr w:type="spellEnd"/>
+            <w:r>
+              <w:rPr>
+                <w:lang w:val="en-US"/>
+              </w:rPr>
+              <w:t xml:space="preserve"> </w:t>
+            </w:r>
+            <w:proofErr w:type="spellStart"/>
+            <w:r>
+              <w:rPr>
+                <w:lang w:val="en-US"/>
+              </w:rPr>
+              <w:t>ke</w:t>
+            </w:r>
+            <w:proofErr w:type="spellEnd"/>
+            <w:r>
+              <w:rPr>
+                <w:lang w:val="en-US"/>
+              </w:rPr>
+              <w:t xml:space="preserve"> </w:t>
+            </w:r>
+            <w:proofErr w:type="spellStart"/>
+            <w:r>
+              <w:rPr>
+                <w:lang w:val="en-US"/>
+              </w:rPr>
+              <w:t>teman</w:t>
+            </w:r>
+            <w:proofErr w:type="spellEnd"/>
+            <w:r>
+              <w:rPr>
+                <w:lang w:val="en-US"/>
+              </w:rPr>
+              <w:t xml:space="preserve"> </w:t>
+            </w:r>
+            <w:proofErr w:type="spellStart"/>
+            <w:r>
+              <w:rPr>
+                <w:lang w:val="en-US"/>
+              </w:rPr>
+              <w:t>saya</w:t>
+            </w:r>
+            <w:proofErr w:type="spellEnd"/>
           </w:p>
         </w:tc>
         <w:tc>
@@ -1619,8 +3265,100 @@
               <w:rPr>
                 <w:lang w:val="en-US"/>
               </w:rPr>
-              <w:t>Saya suka mengeksplorasi fitur-fitur yang terdapat dalam aplikasi ini</w:t>
-            </w:r>
+              <w:t xml:space="preserve">Saya </w:t>
+            </w:r>
+            <w:proofErr w:type="spellStart"/>
+            <w:r>
+              <w:rPr>
+                <w:lang w:val="en-US"/>
+              </w:rPr>
+              <w:t>suka</w:t>
+            </w:r>
+            <w:proofErr w:type="spellEnd"/>
+            <w:r>
+              <w:rPr>
+                <w:lang w:val="en-US"/>
+              </w:rPr>
+              <w:t xml:space="preserve"> </w:t>
+            </w:r>
+            <w:proofErr w:type="spellStart"/>
+            <w:r>
+              <w:rPr>
+                <w:lang w:val="en-US"/>
+              </w:rPr>
+              <w:t>mengeksplorasi</w:t>
+            </w:r>
+            <w:proofErr w:type="spellEnd"/>
+            <w:r>
+              <w:rPr>
+                <w:lang w:val="en-US"/>
+              </w:rPr>
+              <w:t xml:space="preserve"> </w:t>
+            </w:r>
+            <w:proofErr w:type="spellStart"/>
+            <w:r>
+              <w:rPr>
+                <w:lang w:val="en-US"/>
+              </w:rPr>
+              <w:t>fitur-fitur</w:t>
+            </w:r>
+            <w:proofErr w:type="spellEnd"/>
+            <w:r>
+              <w:rPr>
+                <w:lang w:val="en-US"/>
+              </w:rPr>
+              <w:t xml:space="preserve"> yang </w:t>
+            </w:r>
+            <w:proofErr w:type="spellStart"/>
+            <w:r>
+              <w:rPr>
+                <w:lang w:val="en-US"/>
+              </w:rPr>
+              <w:t>terdapat</w:t>
+            </w:r>
+            <w:proofErr w:type="spellEnd"/>
+            <w:r>
+              <w:rPr>
+                <w:lang w:val="en-US"/>
+              </w:rPr>
+              <w:t xml:space="preserve"> </w:t>
+            </w:r>
+            <w:proofErr w:type="spellStart"/>
+            <w:r>
+              <w:rPr>
+                <w:lang w:val="en-US"/>
+              </w:rPr>
+              <w:t>dalam</w:t>
+            </w:r>
+            <w:proofErr w:type="spellEnd"/>
+            <w:r>
+              <w:rPr>
+                <w:lang w:val="en-US"/>
+              </w:rPr>
+              <w:t xml:space="preserve"> </w:t>
+            </w:r>
+            <w:proofErr w:type="spellStart"/>
+            <w:r>
+              <w:rPr>
+                <w:lang w:val="en-US"/>
+              </w:rPr>
+              <w:t>aplikasi</w:t>
+            </w:r>
+            <w:proofErr w:type="spellEnd"/>
+            <w:r>
+              <w:rPr>
+                <w:lang w:val="en-US"/>
+              </w:rPr>
+              <w:t xml:space="preserve"> </w:t>
+            </w:r>
+            <w:proofErr w:type="spellStart"/>
+            <w:r>
+              <w:rPr>
+                <w:lang w:val="en-US"/>
+              </w:rPr>
+              <w:t>ini</w:t>
+            </w:r>
+            <w:proofErr w:type="spellEnd"/>
           </w:p>
         </w:tc>
         <w:tc>
@@ -1724,18 +3462,160 @@
                 <w:lang w:val="en-US"/>
               </w:rPr>
             </w:pPr>
-            <w:r>
-              <w:rPr>
-                <w:lang w:val="en-US"/>
-              </w:rPr>
-              <w:t xml:space="preserve">Aplikasi ini memiliki seluruh fitur dan fungsi yang saya inginkan </w:t>
-            </w:r>
-            <w:r>
-              <w:rPr>
-                <w:lang w:val="en-US"/>
-              </w:rPr>
-              <w:t>pada aplikasi pemesanan menu restoran</w:t>
-            </w:r>
+            <w:proofErr w:type="spellStart"/>
+            <w:r>
+              <w:rPr>
+                <w:lang w:val="en-US"/>
+              </w:rPr>
+              <w:t>Aplikasi</w:t>
+            </w:r>
+            <w:proofErr w:type="spellEnd"/>
+            <w:r>
+              <w:rPr>
+                <w:lang w:val="en-US"/>
+              </w:rPr>
+              <w:t xml:space="preserve"> </w:t>
+            </w:r>
+            <w:proofErr w:type="spellStart"/>
+            <w:r>
+              <w:rPr>
+                <w:lang w:val="en-US"/>
+              </w:rPr>
+              <w:t>ini</w:t>
+            </w:r>
+            <w:proofErr w:type="spellEnd"/>
+            <w:r>
+              <w:rPr>
+                <w:lang w:val="en-US"/>
+              </w:rPr>
+              <w:t xml:space="preserve"> </w:t>
+            </w:r>
+            <w:proofErr w:type="spellStart"/>
+            <w:r>
+              <w:rPr>
+                <w:lang w:val="en-US"/>
+              </w:rPr>
+              <w:t>memiliki</w:t>
+            </w:r>
+            <w:proofErr w:type="spellEnd"/>
+            <w:r>
+              <w:rPr>
+                <w:lang w:val="en-US"/>
+              </w:rPr>
+              <w:t xml:space="preserve"> </w:t>
+            </w:r>
+            <w:proofErr w:type="spellStart"/>
+            <w:r>
+              <w:rPr>
+                <w:lang w:val="en-US"/>
+              </w:rPr>
+              <w:t>seluruh</w:t>
+            </w:r>
+            <w:proofErr w:type="spellEnd"/>
+            <w:r>
+              <w:rPr>
+                <w:lang w:val="en-US"/>
+              </w:rPr>
+              <w:t xml:space="preserve"> </w:t>
+            </w:r>
+            <w:proofErr w:type="spellStart"/>
+            <w:r>
+              <w:rPr>
+                <w:lang w:val="en-US"/>
+              </w:rPr>
+              <w:t>fitur</w:t>
+            </w:r>
+            <w:proofErr w:type="spellEnd"/>
+            <w:r>
+              <w:rPr>
+                <w:lang w:val="en-US"/>
+              </w:rPr>
+              <w:t xml:space="preserve"> dan </w:t>
+            </w:r>
+            <w:proofErr w:type="spellStart"/>
+            <w:r>
+              <w:rPr>
+                <w:lang w:val="en-US"/>
+              </w:rPr>
+              <w:t>fungsi</w:t>
+            </w:r>
+            <w:proofErr w:type="spellEnd"/>
+            <w:r>
+              <w:rPr>
+                <w:lang w:val="en-US"/>
+              </w:rPr>
+              <w:t xml:space="preserve"> yang </w:t>
+            </w:r>
+            <w:proofErr w:type="spellStart"/>
+            <w:r>
+              <w:rPr>
+                <w:lang w:val="en-US"/>
+              </w:rPr>
+              <w:t>saya</w:t>
+            </w:r>
+            <w:proofErr w:type="spellEnd"/>
+            <w:r>
+              <w:rPr>
+                <w:lang w:val="en-US"/>
+              </w:rPr>
+              <w:t xml:space="preserve"> </w:t>
+            </w:r>
+            <w:proofErr w:type="spellStart"/>
+            <w:r>
+              <w:rPr>
+                <w:lang w:val="en-US"/>
+              </w:rPr>
+              <w:t>inginkan</w:t>
+            </w:r>
+            <w:proofErr w:type="spellEnd"/>
+            <w:r>
+              <w:rPr>
+                <w:lang w:val="en-US"/>
+              </w:rPr>
+              <w:t xml:space="preserve"> </w:t>
+            </w:r>
+            <w:r>
+              <w:rPr>
+                <w:lang w:val="en-US"/>
+              </w:rPr>
+              <w:t xml:space="preserve">pada </w:t>
+            </w:r>
+            <w:proofErr w:type="spellStart"/>
+            <w:r>
+              <w:rPr>
+                <w:lang w:val="en-US"/>
+              </w:rPr>
+              <w:t>aplikasi</w:t>
+            </w:r>
+            <w:proofErr w:type="spellEnd"/>
+            <w:r>
+              <w:rPr>
+                <w:lang w:val="en-US"/>
+              </w:rPr>
+              <w:t xml:space="preserve"> </w:t>
+            </w:r>
+            <w:proofErr w:type="spellStart"/>
+            <w:r>
+              <w:rPr>
+                <w:lang w:val="en-US"/>
+              </w:rPr>
+              <w:t>pemesanan</w:t>
+            </w:r>
+            <w:proofErr w:type="spellEnd"/>
+            <w:r>
+              <w:rPr>
+                <w:lang w:val="en-US"/>
+              </w:rPr>
+              <w:t xml:space="preserve"> menu </w:t>
+            </w:r>
+            <w:proofErr w:type="spellStart"/>
+            <w:r>
+              <w:rPr>
+                <w:lang w:val="en-US"/>
+              </w:rPr>
+              <w:t>restoran</w:t>
+            </w:r>
+            <w:proofErr w:type="spellEnd"/>
           </w:p>
         </w:tc>
         <w:tc>
@@ -1842,7 +3722,147 @@
               <w:rPr>
                 <w:lang w:val="en-US"/>
               </w:rPr>
-              <w:t>Saya akan sering membuka aplikasi ini setiap kali saya ingin memesan menu di restoran Wong Solo</w:t>
+              <w:t xml:space="preserve">Saya </w:t>
+            </w:r>
+            <w:proofErr w:type="spellStart"/>
+            <w:r>
+              <w:rPr>
+                <w:lang w:val="en-US"/>
+              </w:rPr>
+              <w:t>akan</w:t>
+            </w:r>
+            <w:proofErr w:type="spellEnd"/>
+            <w:r>
+              <w:rPr>
+                <w:lang w:val="en-US"/>
+              </w:rPr>
+              <w:t xml:space="preserve"> </w:t>
+            </w:r>
+            <w:proofErr w:type="spellStart"/>
+            <w:r>
+              <w:rPr>
+                <w:lang w:val="en-US"/>
+              </w:rPr>
+              <w:t>sering</w:t>
+            </w:r>
+            <w:proofErr w:type="spellEnd"/>
+            <w:r>
+              <w:rPr>
+                <w:lang w:val="en-US"/>
+              </w:rPr>
+              <w:t xml:space="preserve"> </w:t>
+            </w:r>
+            <w:proofErr w:type="spellStart"/>
+            <w:r>
+              <w:rPr>
+                <w:lang w:val="en-US"/>
+              </w:rPr>
+              <w:t>membuka</w:t>
+            </w:r>
+            <w:proofErr w:type="spellEnd"/>
+            <w:r>
+              <w:rPr>
+                <w:lang w:val="en-US"/>
+              </w:rPr>
+              <w:t xml:space="preserve"> </w:t>
+            </w:r>
+            <w:proofErr w:type="spellStart"/>
+            <w:r>
+              <w:rPr>
+                <w:lang w:val="en-US"/>
+              </w:rPr>
+              <w:t>aplikasi</w:t>
+            </w:r>
+            <w:proofErr w:type="spellEnd"/>
+            <w:r>
+              <w:rPr>
+                <w:lang w:val="en-US"/>
+              </w:rPr>
+              <w:t xml:space="preserve"> </w:t>
+            </w:r>
+            <w:proofErr w:type="spellStart"/>
+            <w:r>
+              <w:rPr>
+                <w:lang w:val="en-US"/>
+              </w:rPr>
+              <w:t>ini</w:t>
+            </w:r>
+            <w:proofErr w:type="spellEnd"/>
+            <w:r>
+              <w:rPr>
+                <w:lang w:val="en-US"/>
+              </w:rPr>
+              <w:t xml:space="preserve"> </w:t>
+            </w:r>
+            <w:proofErr w:type="spellStart"/>
+            <w:r>
+              <w:rPr>
+                <w:lang w:val="en-US"/>
+              </w:rPr>
+              <w:t>setiap</w:t>
+            </w:r>
+            <w:proofErr w:type="spellEnd"/>
+            <w:r>
+              <w:rPr>
+                <w:lang w:val="en-US"/>
+              </w:rPr>
+              <w:t xml:space="preserve"> kali </w:t>
+            </w:r>
+            <w:proofErr w:type="spellStart"/>
+            <w:r>
+              <w:rPr>
+                <w:lang w:val="en-US"/>
+              </w:rPr>
+              <w:t>saya</w:t>
+            </w:r>
+            <w:proofErr w:type="spellEnd"/>
+            <w:r>
+              <w:rPr>
+                <w:lang w:val="en-US"/>
+              </w:rPr>
+              <w:t xml:space="preserve"> </w:t>
+            </w:r>
+            <w:proofErr w:type="spellStart"/>
+            <w:r>
+              <w:rPr>
+                <w:lang w:val="en-US"/>
+              </w:rPr>
+              <w:t>ingin</w:t>
+            </w:r>
+            <w:proofErr w:type="spellEnd"/>
+            <w:r>
+              <w:rPr>
+                <w:lang w:val="en-US"/>
+              </w:rPr>
+              <w:t xml:space="preserve"> </w:t>
+            </w:r>
+            <w:proofErr w:type="spellStart"/>
+            <w:r>
+              <w:rPr>
+                <w:lang w:val="en-US"/>
+              </w:rPr>
+              <w:t>memesan</w:t>
+            </w:r>
+            <w:proofErr w:type="spellEnd"/>
+            <w:r>
+              <w:rPr>
+                <w:lang w:val="en-US"/>
+              </w:rPr>
+              <w:t xml:space="preserve"> menu di </w:t>
+            </w:r>
+            <w:proofErr w:type="spellStart"/>
+            <w:r>
+              <w:rPr>
+                <w:lang w:val="en-US"/>
+              </w:rPr>
+              <w:t>restoran</w:t>
+            </w:r>
+            <w:proofErr w:type="spellEnd"/>
+            <w:r>
+              <w:rPr>
+                <w:lang w:val="en-US"/>
+              </w:rPr>
+              <w:t xml:space="preserve"> Wong Solo</w:t>
             </w:r>
           </w:p>
         </w:tc>
@@ -1947,12 +3967,42 @@
                 <w:lang w:val="en-US"/>
               </w:rPr>
             </w:pPr>
-            <w:r>
-              <w:rPr>
-                <w:lang w:val="en-US"/>
-              </w:rPr>
-              <w:t>Aplikasi ini menyenangkan</w:t>
-            </w:r>
+            <w:proofErr w:type="spellStart"/>
+            <w:r>
+              <w:rPr>
+                <w:lang w:val="en-US"/>
+              </w:rPr>
+              <w:t>Aplikasi</w:t>
+            </w:r>
+            <w:proofErr w:type="spellEnd"/>
+            <w:r>
+              <w:rPr>
+                <w:lang w:val="en-US"/>
+              </w:rPr>
+              <w:t xml:space="preserve"> </w:t>
+            </w:r>
+            <w:proofErr w:type="spellStart"/>
+            <w:r>
+              <w:rPr>
+                <w:lang w:val="en-US"/>
+              </w:rPr>
+              <w:t>ini</w:t>
+            </w:r>
+            <w:proofErr w:type="spellEnd"/>
+            <w:r>
+              <w:rPr>
+                <w:lang w:val="en-US"/>
+              </w:rPr>
+              <w:t xml:space="preserve"> </w:t>
+            </w:r>
+            <w:proofErr w:type="spellStart"/>
+            <w:r>
+              <w:rPr>
+                <w:lang w:val="en-US"/>
+              </w:rPr>
+              <w:t>menyenangkan</w:t>
+            </w:r>
+            <w:proofErr w:type="spellEnd"/>
           </w:p>
         </w:tc>
         <w:tc>
@@ -2055,11 +4105,117 @@
                 <w:lang w:val="en-US"/>
               </w:rPr>
             </w:pPr>
-            <w:r>
-              <w:rPr>
-                <w:lang w:val="en-US"/>
-              </w:rPr>
-              <w:t xml:space="preserve">Aplikasi ini bekerja dengan baik dengan fitur-fitur lain yang ada pada </w:t>
+            <w:proofErr w:type="spellStart"/>
+            <w:r>
+              <w:rPr>
+                <w:lang w:val="en-US"/>
+              </w:rPr>
+              <w:t>Aplikasi</w:t>
+            </w:r>
+            <w:proofErr w:type="spellEnd"/>
+            <w:r>
+              <w:rPr>
+                <w:lang w:val="en-US"/>
+              </w:rPr>
+              <w:t xml:space="preserve"> </w:t>
+            </w:r>
+            <w:proofErr w:type="spellStart"/>
+            <w:r>
+              <w:rPr>
+                <w:lang w:val="en-US"/>
+              </w:rPr>
+              <w:t>ini</w:t>
+            </w:r>
+            <w:proofErr w:type="spellEnd"/>
+            <w:r>
+              <w:rPr>
+                <w:lang w:val="en-US"/>
+              </w:rPr>
+              <w:t xml:space="preserve"> </w:t>
+            </w:r>
+            <w:proofErr w:type="spellStart"/>
+            <w:r>
+              <w:rPr>
+                <w:lang w:val="en-US"/>
+              </w:rPr>
+              <w:t>bekerja</w:t>
+            </w:r>
+            <w:proofErr w:type="spellEnd"/>
+            <w:r>
+              <w:rPr>
+                <w:lang w:val="en-US"/>
+              </w:rPr>
+              <w:t xml:space="preserve"> </w:t>
+            </w:r>
+            <w:proofErr w:type="spellStart"/>
+            <w:r>
+              <w:rPr>
+                <w:lang w:val="en-US"/>
+              </w:rPr>
+              <w:t>dengan</w:t>
+            </w:r>
+            <w:proofErr w:type="spellEnd"/>
+            <w:r>
+              <w:rPr>
+                <w:lang w:val="en-US"/>
+              </w:rPr>
+              <w:t xml:space="preserve"> </w:t>
+            </w:r>
+            <w:proofErr w:type="spellStart"/>
+            <w:r>
+              <w:rPr>
+                <w:lang w:val="en-US"/>
+              </w:rPr>
+              <w:t>baik</w:t>
+            </w:r>
+            <w:proofErr w:type="spellEnd"/>
+            <w:r>
+              <w:rPr>
+                <w:lang w:val="en-US"/>
+              </w:rPr>
+              <w:t xml:space="preserve"> </w:t>
+            </w:r>
+            <w:proofErr w:type="spellStart"/>
+            <w:r>
+              <w:rPr>
+                <w:lang w:val="en-US"/>
+              </w:rPr>
+              <w:t>dengan</w:t>
+            </w:r>
+            <w:proofErr w:type="spellEnd"/>
+            <w:r>
+              <w:rPr>
+                <w:lang w:val="en-US"/>
+              </w:rPr>
+              <w:t xml:space="preserve"> </w:t>
+            </w:r>
+            <w:proofErr w:type="spellStart"/>
+            <w:r>
+              <w:rPr>
+                <w:lang w:val="en-US"/>
+              </w:rPr>
+              <w:t>fitur-fitur</w:t>
+            </w:r>
+            <w:proofErr w:type="spellEnd"/>
+            <w:r>
+              <w:rPr>
+                <w:lang w:val="en-US"/>
+              </w:rPr>
+              <w:t xml:space="preserve"> lain yang </w:t>
+            </w:r>
+            <w:proofErr w:type="spellStart"/>
+            <w:r>
+              <w:rPr>
+                <w:lang w:val="en-US"/>
+              </w:rPr>
+              <w:t>ada</w:t>
+            </w:r>
+            <w:proofErr w:type="spellEnd"/>
+            <w:r>
+              <w:rPr>
+                <w:lang w:val="en-US"/>
+              </w:rPr>
+              <w:t xml:space="preserve"> pada </w:t>
             </w:r>
             <w:r>
               <w:rPr>
@@ -2073,7 +4229,49 @@
               <w:rPr>
                 <w:lang w:val="en-US"/>
               </w:rPr>
-              <w:t xml:space="preserve"> saya (contohnya kamera)</w:t>
+              <w:t xml:space="preserve"> </w:t>
+            </w:r>
+            <w:proofErr w:type="spellStart"/>
+            <w:r>
+              <w:rPr>
+                <w:lang w:val="en-US"/>
+              </w:rPr>
+              <w:t>saya</w:t>
+            </w:r>
+            <w:proofErr w:type="spellEnd"/>
+            <w:r>
+              <w:rPr>
+                <w:lang w:val="en-US"/>
+              </w:rPr>
+              <w:t xml:space="preserve"> (</w:t>
+            </w:r>
+            <w:proofErr w:type="spellStart"/>
+            <w:r>
+              <w:rPr>
+                <w:lang w:val="en-US"/>
+              </w:rPr>
+              <w:t>contohnya</w:t>
+            </w:r>
+            <w:proofErr w:type="spellEnd"/>
+            <w:r>
+              <w:rPr>
+                <w:lang w:val="en-US"/>
+              </w:rPr>
+              <w:t xml:space="preserve"> </w:t>
+            </w:r>
+            <w:proofErr w:type="spellStart"/>
+            <w:r>
+              <w:rPr>
+                <w:lang w:val="en-US"/>
+              </w:rPr>
+              <w:t>kamera</w:t>
+            </w:r>
+            <w:proofErr w:type="spellEnd"/>
+            <w:r>
+              <w:rPr>
+                <w:lang w:val="en-US"/>
+              </w:rPr>
+              <w:t>)</w:t>
             </w:r>
           </w:p>
         </w:tc>
@@ -2182,7 +4380,119 @@
               <w:rPr>
                 <w:lang w:val="en-US"/>
               </w:rPr>
-              <w:t>Saya akan menggunakan aplikasi ini ketika ingin memesan menu di restoran Wong Solo</w:t>
+              <w:t xml:space="preserve">Saya </w:t>
+            </w:r>
+            <w:proofErr w:type="spellStart"/>
+            <w:r>
+              <w:rPr>
+                <w:lang w:val="en-US"/>
+              </w:rPr>
+              <w:t>akan</w:t>
+            </w:r>
+            <w:proofErr w:type="spellEnd"/>
+            <w:r>
+              <w:rPr>
+                <w:lang w:val="en-US"/>
+              </w:rPr>
+              <w:t xml:space="preserve"> </w:t>
+            </w:r>
+            <w:proofErr w:type="spellStart"/>
+            <w:r>
+              <w:rPr>
+                <w:lang w:val="en-US"/>
+              </w:rPr>
+              <w:t>menggunakan</w:t>
+            </w:r>
+            <w:proofErr w:type="spellEnd"/>
+            <w:r>
+              <w:rPr>
+                <w:lang w:val="en-US"/>
+              </w:rPr>
+              <w:t xml:space="preserve"> </w:t>
+            </w:r>
+            <w:proofErr w:type="spellStart"/>
+            <w:r>
+              <w:rPr>
+                <w:lang w:val="en-US"/>
+              </w:rPr>
+              <w:t>aplikasi</w:t>
+            </w:r>
+            <w:proofErr w:type="spellEnd"/>
+            <w:r>
+              <w:rPr>
+                <w:lang w:val="en-US"/>
+              </w:rPr>
+              <w:t xml:space="preserve"> </w:t>
+            </w:r>
+            <w:proofErr w:type="spellStart"/>
+            <w:r>
+              <w:rPr>
+                <w:lang w:val="en-US"/>
+              </w:rPr>
+              <w:t>ini</w:t>
+            </w:r>
+            <w:proofErr w:type="spellEnd"/>
+            <w:r>
+              <w:rPr>
+                <w:lang w:val="en-US"/>
+              </w:rPr>
+              <w:t xml:space="preserve"> </w:t>
+            </w:r>
+            <w:proofErr w:type="spellStart"/>
+            <w:r>
+              <w:rPr>
+                <w:lang w:val="en-US"/>
+              </w:rPr>
+              <w:t>ketika</w:t>
+            </w:r>
+            <w:proofErr w:type="spellEnd"/>
+            <w:r>
+              <w:rPr>
+                <w:lang w:val="en-US"/>
+              </w:rPr>
+              <w:t xml:space="preserve"> </w:t>
+            </w:r>
+            <w:proofErr w:type="spellStart"/>
+            <w:r>
+              <w:rPr>
+                <w:lang w:val="en-US"/>
+              </w:rPr>
+              <w:t>ingin</w:t>
+            </w:r>
+            <w:proofErr w:type="spellEnd"/>
+            <w:r>
+              <w:rPr>
+                <w:lang w:val="en-US"/>
+              </w:rPr>
+              <w:t xml:space="preserve"> </w:t>
+            </w:r>
+            <w:proofErr w:type="spellStart"/>
+            <w:r>
+              <w:rPr>
+                <w:lang w:val="en-US"/>
+              </w:rPr>
+              <w:t>memesan</w:t>
+            </w:r>
+            <w:proofErr w:type="spellEnd"/>
+            <w:r>
+              <w:rPr>
+                <w:lang w:val="en-US"/>
+              </w:rPr>
+              <w:t xml:space="preserve"> menu di </w:t>
+            </w:r>
+            <w:proofErr w:type="spellStart"/>
+            <w:r>
+              <w:rPr>
+                <w:lang w:val="en-US"/>
+              </w:rPr>
+              <w:t>restoran</w:t>
+            </w:r>
+            <w:proofErr w:type="spellEnd"/>
+            <w:r>
+              <w:rPr>
+                <w:lang w:val="en-US"/>
+              </w:rPr>
+              <w:t xml:space="preserve"> Wong Solo</w:t>
             </w:r>
           </w:p>
         </w:tc>
@@ -2286,11 +4596,159 @@
                 <w:lang w:val="en-US"/>
               </w:rPr>
             </w:pPr>
-            <w:r>
-              <w:rPr>
-                <w:lang w:val="en-US"/>
-              </w:rPr>
-              <w:t xml:space="preserve">Desain dari aplikasi ini memudahkan saya dalam menemukan informasi yang saya inginkan </w:t>
+            <w:proofErr w:type="spellStart"/>
+            <w:r>
+              <w:rPr>
+                <w:lang w:val="en-US"/>
+              </w:rPr>
+              <w:t>Desain</w:t>
+            </w:r>
+            <w:proofErr w:type="spellEnd"/>
+            <w:r>
+              <w:rPr>
+                <w:lang w:val="en-US"/>
+              </w:rPr>
+              <w:t xml:space="preserve"> </w:t>
+            </w:r>
+            <w:proofErr w:type="spellStart"/>
+            <w:r>
+              <w:rPr>
+                <w:lang w:val="en-US"/>
+              </w:rPr>
+              <w:t>dari</w:t>
+            </w:r>
+            <w:proofErr w:type="spellEnd"/>
+            <w:r>
+              <w:rPr>
+                <w:lang w:val="en-US"/>
+              </w:rPr>
+              <w:t xml:space="preserve"> </w:t>
+            </w:r>
+            <w:proofErr w:type="spellStart"/>
+            <w:r>
+              <w:rPr>
+                <w:lang w:val="en-US"/>
+              </w:rPr>
+              <w:t>aplikasi</w:t>
+            </w:r>
+            <w:proofErr w:type="spellEnd"/>
+            <w:r>
+              <w:rPr>
+                <w:lang w:val="en-US"/>
+              </w:rPr>
+              <w:t xml:space="preserve"> </w:t>
+            </w:r>
+            <w:proofErr w:type="spellStart"/>
+            <w:r>
+              <w:rPr>
+                <w:lang w:val="en-US"/>
+              </w:rPr>
+              <w:t>ini</w:t>
+            </w:r>
+            <w:proofErr w:type="spellEnd"/>
+            <w:r>
+              <w:rPr>
+                <w:lang w:val="en-US"/>
+              </w:rPr>
+              <w:t xml:space="preserve"> </w:t>
+            </w:r>
+            <w:proofErr w:type="spellStart"/>
+            <w:r>
+              <w:rPr>
+                <w:lang w:val="en-US"/>
+              </w:rPr>
+              <w:t>memudahkan</w:t>
+            </w:r>
+            <w:proofErr w:type="spellEnd"/>
+            <w:r>
+              <w:rPr>
+                <w:lang w:val="en-US"/>
+              </w:rPr>
+              <w:t xml:space="preserve"> </w:t>
+            </w:r>
+            <w:proofErr w:type="spellStart"/>
+            <w:r>
+              <w:rPr>
+                <w:lang w:val="en-US"/>
+              </w:rPr>
+              <w:t>saya</w:t>
+            </w:r>
+            <w:proofErr w:type="spellEnd"/>
+            <w:r>
+              <w:rPr>
+                <w:lang w:val="en-US"/>
+              </w:rPr>
+              <w:t xml:space="preserve"> </w:t>
+            </w:r>
+            <w:proofErr w:type="spellStart"/>
+            <w:r>
+              <w:rPr>
+                <w:lang w:val="en-US"/>
+              </w:rPr>
+              <w:t>dalam</w:t>
+            </w:r>
+            <w:proofErr w:type="spellEnd"/>
+            <w:r>
+              <w:rPr>
+                <w:lang w:val="en-US"/>
+              </w:rPr>
+              <w:t xml:space="preserve"> </w:t>
+            </w:r>
+            <w:proofErr w:type="spellStart"/>
+            <w:r>
+              <w:rPr>
+                <w:lang w:val="en-US"/>
+              </w:rPr>
+              <w:t>menemukan</w:t>
+            </w:r>
+            <w:proofErr w:type="spellEnd"/>
+            <w:r>
+              <w:rPr>
+                <w:lang w:val="en-US"/>
+              </w:rPr>
+              <w:t xml:space="preserve"> </w:t>
+            </w:r>
+            <w:proofErr w:type="spellStart"/>
+            <w:r>
+              <w:rPr>
+                <w:lang w:val="en-US"/>
+              </w:rPr>
+              <w:t>informasi</w:t>
+            </w:r>
+            <w:proofErr w:type="spellEnd"/>
+            <w:r>
+              <w:rPr>
+                <w:lang w:val="en-US"/>
+              </w:rPr>
+              <w:t xml:space="preserve"> yang </w:t>
+            </w:r>
+            <w:proofErr w:type="spellStart"/>
+            <w:r>
+              <w:rPr>
+                <w:lang w:val="en-US"/>
+              </w:rPr>
+              <w:t>saya</w:t>
+            </w:r>
+            <w:proofErr w:type="spellEnd"/>
+            <w:r>
+              <w:rPr>
+                <w:lang w:val="en-US"/>
+              </w:rPr>
+              <w:t xml:space="preserve"> </w:t>
+            </w:r>
+            <w:proofErr w:type="spellStart"/>
+            <w:r>
+              <w:rPr>
+                <w:lang w:val="en-US"/>
+              </w:rPr>
+              <w:t>inginkan</w:t>
+            </w:r>
+            <w:proofErr w:type="spellEnd"/>
+            <w:r>
+              <w:rPr>
+                <w:lang w:val="en-US"/>
+              </w:rPr>
+              <w:t xml:space="preserve"> </w:t>
             </w:r>
           </w:p>
         </w:tc>
@@ -2395,12 +4853,70 @@
                 <w:lang w:val="en-US"/>
               </w:rPr>
             </w:pPr>
-            <w:r>
-              <w:rPr>
-                <w:lang w:val="en-US"/>
-              </w:rPr>
-              <w:t>Menurut saya aplikasi ini menarik</w:t>
-            </w:r>
+            <w:proofErr w:type="spellStart"/>
+            <w:r>
+              <w:rPr>
+                <w:lang w:val="en-US"/>
+              </w:rPr>
+              <w:t>Menurut</w:t>
+            </w:r>
+            <w:proofErr w:type="spellEnd"/>
+            <w:r>
+              <w:rPr>
+                <w:lang w:val="en-US"/>
+              </w:rPr>
+              <w:t xml:space="preserve"> </w:t>
+            </w:r>
+            <w:proofErr w:type="spellStart"/>
+            <w:r>
+              <w:rPr>
+                <w:lang w:val="en-US"/>
+              </w:rPr>
+              <w:t>saya</w:t>
+            </w:r>
+            <w:proofErr w:type="spellEnd"/>
+            <w:r>
+              <w:rPr>
+                <w:lang w:val="en-US"/>
+              </w:rPr>
+              <w:t xml:space="preserve"> </w:t>
+            </w:r>
+            <w:proofErr w:type="spellStart"/>
+            <w:r>
+              <w:rPr>
+                <w:lang w:val="en-US"/>
+              </w:rPr>
+              <w:t>aplikasi</w:t>
+            </w:r>
+            <w:proofErr w:type="spellEnd"/>
+            <w:r>
+              <w:rPr>
+                <w:lang w:val="en-US"/>
+              </w:rPr>
+              <w:t xml:space="preserve"> </w:t>
+            </w:r>
+            <w:proofErr w:type="spellStart"/>
+            <w:r>
+              <w:rPr>
+                <w:lang w:val="en-US"/>
+              </w:rPr>
+              <w:t>ini</w:t>
+            </w:r>
+            <w:proofErr w:type="spellEnd"/>
+            <w:r>
+              <w:rPr>
+                <w:lang w:val="en-US"/>
+              </w:rPr>
+              <w:t xml:space="preserve"> </w:t>
+            </w:r>
+            <w:proofErr w:type="spellStart"/>
+            <w:r>
+              <w:rPr>
+                <w:lang w:val="en-US"/>
+              </w:rPr>
+              <w:t>menarik</w:t>
+            </w:r>
+            <w:proofErr w:type="spellEnd"/>
           </w:p>
         </w:tc>
         <w:tc>
@@ -2504,12 +5020,84 @@
                 <w:lang w:val="en-US"/>
               </w:rPr>
             </w:pPr>
-            <w:r>
-              <w:rPr>
-                <w:lang w:val="en-US"/>
-              </w:rPr>
-              <w:t>Aplikasi ini sesuai dengan kebutuhan saya</w:t>
-            </w:r>
+            <w:proofErr w:type="spellStart"/>
+            <w:r>
+              <w:rPr>
+                <w:lang w:val="en-US"/>
+              </w:rPr>
+              <w:t>Aplikasi</w:t>
+            </w:r>
+            <w:proofErr w:type="spellEnd"/>
+            <w:r>
+              <w:rPr>
+                <w:lang w:val="en-US"/>
+              </w:rPr>
+              <w:t xml:space="preserve"> </w:t>
+            </w:r>
+            <w:proofErr w:type="spellStart"/>
+            <w:r>
+              <w:rPr>
+                <w:lang w:val="en-US"/>
+              </w:rPr>
+              <w:t>ini</w:t>
+            </w:r>
+            <w:proofErr w:type="spellEnd"/>
+            <w:r>
+              <w:rPr>
+                <w:lang w:val="en-US"/>
+              </w:rPr>
+              <w:t xml:space="preserve"> </w:t>
+            </w:r>
+            <w:proofErr w:type="spellStart"/>
+            <w:r>
+              <w:rPr>
+                <w:lang w:val="en-US"/>
+              </w:rPr>
+              <w:t>sesuai</w:t>
+            </w:r>
+            <w:proofErr w:type="spellEnd"/>
+            <w:r>
+              <w:rPr>
+                <w:lang w:val="en-US"/>
+              </w:rPr>
+              <w:t xml:space="preserve"> </w:t>
+            </w:r>
+            <w:proofErr w:type="spellStart"/>
+            <w:r>
+              <w:rPr>
+                <w:lang w:val="en-US"/>
+              </w:rPr>
+              <w:t>dengan</w:t>
+            </w:r>
+            <w:proofErr w:type="spellEnd"/>
+            <w:r>
+              <w:rPr>
+                <w:lang w:val="en-US"/>
+              </w:rPr>
+              <w:t xml:space="preserve"> </w:t>
+            </w:r>
+            <w:proofErr w:type="spellStart"/>
+            <w:r>
+              <w:rPr>
+                <w:lang w:val="en-US"/>
+              </w:rPr>
+              <w:t>kebutuhan</w:t>
+            </w:r>
+            <w:proofErr w:type="spellEnd"/>
+            <w:r>
+              <w:rPr>
+                <w:lang w:val="en-US"/>
+              </w:rPr>
+              <w:t xml:space="preserve"> </w:t>
+            </w:r>
+            <w:proofErr w:type="spellStart"/>
+            <w:r>
+              <w:rPr>
+                <w:lang w:val="en-US"/>
+              </w:rPr>
+              <w:t>saya</w:t>
+            </w:r>
+            <w:proofErr w:type="spellEnd"/>
           </w:p>
         </w:tc>
         <w:tc>
@@ -2613,12 +5201,112 @@
                 <w:lang w:val="en-US"/>
               </w:rPr>
             </w:pPr>
-            <w:r>
-              <w:rPr>
-                <w:lang w:val="en-US"/>
-              </w:rPr>
-              <w:t>Melakukan navigasi dalam aplikasi ini mudah bagi saya</w:t>
-            </w:r>
+            <w:proofErr w:type="spellStart"/>
+            <w:r>
+              <w:rPr>
+                <w:lang w:val="en-US"/>
+              </w:rPr>
+              <w:t>Melakukan</w:t>
+            </w:r>
+            <w:proofErr w:type="spellEnd"/>
+            <w:r>
+              <w:rPr>
+                <w:lang w:val="en-US"/>
+              </w:rPr>
+              <w:t xml:space="preserve"> </w:t>
+            </w:r>
+            <w:proofErr w:type="spellStart"/>
+            <w:r>
+              <w:rPr>
+                <w:lang w:val="en-US"/>
+              </w:rPr>
+              <w:t>navigasi</w:t>
+            </w:r>
+            <w:proofErr w:type="spellEnd"/>
+            <w:r>
+              <w:rPr>
+                <w:lang w:val="en-US"/>
+              </w:rPr>
+              <w:t xml:space="preserve"> </w:t>
+            </w:r>
+            <w:proofErr w:type="spellStart"/>
+            <w:r>
+              <w:rPr>
+                <w:lang w:val="en-US"/>
+              </w:rPr>
+              <w:t>dalam</w:t>
+            </w:r>
+            <w:proofErr w:type="spellEnd"/>
+            <w:r>
+              <w:rPr>
+                <w:lang w:val="en-US"/>
+              </w:rPr>
+              <w:t xml:space="preserve"> </w:t>
+            </w:r>
+            <w:proofErr w:type="spellStart"/>
+            <w:r>
+              <w:rPr>
+                <w:lang w:val="en-US"/>
+              </w:rPr>
+              <w:t>aplikasi</w:t>
+            </w:r>
+            <w:proofErr w:type="spellEnd"/>
+            <w:r>
+              <w:rPr>
+                <w:lang w:val="en-US"/>
+              </w:rPr>
+              <w:t xml:space="preserve"> </w:t>
+            </w:r>
+            <w:proofErr w:type="spellStart"/>
+            <w:r>
+              <w:rPr>
+                <w:lang w:val="en-US"/>
+              </w:rPr>
+              <w:t>ini</w:t>
+            </w:r>
+            <w:proofErr w:type="spellEnd"/>
+            <w:r>
+              <w:rPr>
+                <w:lang w:val="en-US"/>
+              </w:rPr>
+              <w:t xml:space="preserve"> </w:t>
+            </w:r>
+            <w:proofErr w:type="spellStart"/>
+            <w:r>
+              <w:rPr>
+                <w:lang w:val="en-US"/>
+              </w:rPr>
+              <w:t>mudah</w:t>
+            </w:r>
+            <w:proofErr w:type="spellEnd"/>
+            <w:r>
+              <w:rPr>
+                <w:lang w:val="en-US"/>
+              </w:rPr>
+              <w:t xml:space="preserve"> </w:t>
+            </w:r>
+            <w:proofErr w:type="spellStart"/>
+            <w:r>
+              <w:rPr>
+                <w:lang w:val="en-US"/>
+              </w:rPr>
+              <w:t>bagi</w:t>
+            </w:r>
+            <w:proofErr w:type="spellEnd"/>
+            <w:r>
+              <w:rPr>
+                <w:lang w:val="en-US"/>
+              </w:rPr>
+              <w:t xml:space="preserve"> </w:t>
+            </w:r>
+            <w:proofErr w:type="spellStart"/>
+            <w:r>
+              <w:rPr>
+                <w:lang w:val="en-US"/>
+              </w:rPr>
+              <w:t>saya</w:t>
+            </w:r>
+            <w:proofErr w:type="spellEnd"/>
           </w:p>
         </w:tc>
         <w:tc>
@@ -2721,12 +5409,56 @@
                 <w:lang w:val="en-US"/>
               </w:rPr>
             </w:pPr>
-            <w:r>
-              <w:rPr>
-                <w:lang w:val="en-US"/>
-              </w:rPr>
-              <w:t>Aplikasi ini mudah digunakan</w:t>
-            </w:r>
+            <w:proofErr w:type="spellStart"/>
+            <w:r>
+              <w:rPr>
+                <w:lang w:val="en-US"/>
+              </w:rPr>
+              <w:t>Aplikasi</w:t>
+            </w:r>
+            <w:proofErr w:type="spellEnd"/>
+            <w:r>
+              <w:rPr>
+                <w:lang w:val="en-US"/>
+              </w:rPr>
+              <w:t xml:space="preserve"> </w:t>
+            </w:r>
+            <w:proofErr w:type="spellStart"/>
+            <w:r>
+              <w:rPr>
+                <w:lang w:val="en-US"/>
+              </w:rPr>
+              <w:t>ini</w:t>
+            </w:r>
+            <w:proofErr w:type="spellEnd"/>
+            <w:r>
+              <w:rPr>
+                <w:lang w:val="en-US"/>
+              </w:rPr>
+              <w:t xml:space="preserve"> </w:t>
+            </w:r>
+            <w:proofErr w:type="spellStart"/>
+            <w:r>
+              <w:rPr>
+                <w:lang w:val="en-US"/>
+              </w:rPr>
+              <w:t>mudah</w:t>
+            </w:r>
+            <w:proofErr w:type="spellEnd"/>
+            <w:r>
+              <w:rPr>
+                <w:lang w:val="en-US"/>
+              </w:rPr>
+              <w:t xml:space="preserve"> </w:t>
+            </w:r>
+            <w:proofErr w:type="spellStart"/>
+            <w:r>
+              <w:rPr>
+                <w:lang w:val="en-US"/>
+              </w:rPr>
+              <w:t>digunakan</w:t>
+            </w:r>
+            <w:proofErr w:type="spellEnd"/>
           </w:p>
         </w:tc>
         <w:tc>

</xml_diff>